<commit_message>
More updates to the paper draft.
</commit_message>
<xml_diff>
--- a/Durbin-DeepRL-Research-Project.docx
+++ b/Durbin-DeepRL-Research-Project.docx
@@ -18,25 +18,66 @@
         <w:t>Chris Durbin</w:t>
       </w:r>
     </w:p>
+    <w:p>
+      <w:pPr>
+        <w:pStyle w:val="Heading2"/>
+      </w:pPr>
+      <w:r>
+        <w:t>Research Draft Summary</w:t>
+      </w:r>
+    </w:p>
+    <w:p>
+      <w:r>
+        <w:t xml:space="preserve">I have </w:t>
+      </w:r>
+      <w:r>
+        <w:t>achieved</w:t>
+      </w:r>
+      <w:r>
+        <w:t xml:space="preserve"> my original research project goal of being able to learn optimal play for blackjack using deep reinforcement learning with a Deep Q-Network (DQN) agent. In the remaining weeks I have decided to </w:t>
+      </w:r>
+      <w:r>
+        <w:t>attempt</w:t>
+      </w:r>
+      <w:r>
+        <w:t xml:space="preserve"> a more difficult challenge of counting cards to achieve a positive expected reward and learn optimal bet sizes with another DQN agent. My primary goal with the project is to continue to learn and gain more experience with deep reinforcement learning so that I can apply it to other problems in the future after graduation. I fleshed out the paper some so that you will have an idea of what I am attempting to achieve by the end. </w:t>
+      </w:r>
+    </w:p>
+    <w:p>
+      <w:pPr>
+        <w:pStyle w:val="Heading2"/>
+      </w:pPr>
+      <w:r>
+        <w:t>Introduction</w:t>
+      </w:r>
+    </w:p>
+    <w:p>
+      <w:r>
+        <w:t>The purpose of the project is to attempt to use deep reinforcement learning to learn optimal play in the game of Blackjack. By counting cards and properly sized bets players have been able to gain an advantage over casinos and have a positive expected reward. In the project I will attempt to entirely use reinforcement learning algorithms to achieve the same.</w:t>
+      </w:r>
+    </w:p>
     <w:p/>
     <w:p>
-      <w:pPr>
-        <w:pStyle w:val="Heading2"/>
-      </w:pPr>
-      <w:r>
-        <w:t>Introduction</w:t>
-      </w:r>
-    </w:p>
-    <w:p>
-      <w:r>
-        <w:t>The purpose of the project is to attempt to use deep reinforcement learning to learn optimal play in the game of Blackjack. By counting cards and properly sized bets players have been able to gain an advantage over casinos and have a positive expected reward. In the project I will attempt to entirely use reinforcement learning algorithms to achieve the same. My hypothesis is that it is possible to have positive expected reward entirely using deep reinforcement learning without any programmed knowledge of optimal play nor using the Kelly criterion to determine bet size.</w:t>
+      <w:r>
+        <w:t xml:space="preserve">My hypothesis is that it is possible for an agent to learn to play Blackjack with positive expected reward using deep reinforcement learning without any programmed knowledge of optimal play nor using the Kelly criterion </w:t>
+      </w:r>
+      <w:r>
+        <w:t xml:space="preserve">calculation (Kelly, 1956) </w:t>
+      </w:r>
+      <w:r>
+        <w:t>to determine bet size.</w:t>
       </w:r>
     </w:p>
     <w:p/>
     <w:p>
       <w:r>
-        <w:t>• Student clearly defines the research topic and project goals. Describes the rough research and/or development approach, hypotheses</w:t>
-      </w:r>
+        <w:t xml:space="preserve">• Student clearly defines the research topic and project goals. Describes the rough research and/or development approach, </w:t>
+      </w:r>
+      <w:proofErr w:type="gramStart"/>
+      <w:r>
+        <w:t>hypotheses</w:t>
+      </w:r>
+      <w:proofErr w:type="gramEnd"/>
     </w:p>
     <w:p>
       <w:r>
@@ -88,7 +129,16 @@
         <w:t>Deadly Triad from Sutton</w:t>
       </w:r>
       <w:r>
-        <w:t xml:space="preserve"> – convergence is not guaranteed when using function approximation, off-policy learning, and …</w:t>
+        <w:t xml:space="preserve"> </w:t>
+      </w:r>
+      <w:r>
+        <w:t xml:space="preserve">(Sutton, 2018) </w:t>
+      </w:r>
+      <w:r>
+        <w:t xml:space="preserve">– convergence is not guaranteed when using function approximation, off-policy learning, and </w:t>
+      </w:r>
+      <w:r>
+        <w:t>bootstrapping (temporal difference methods)</w:t>
       </w:r>
     </w:p>
     <w:p>
@@ -100,17 +150,23 @@
         </w:numPr>
       </w:pPr>
       <w:r>
-        <w:t>DDQN (Du</w:t>
-      </w:r>
-      <w:r>
-        <w:t>e</w:t>
-      </w:r>
-      <w:r>
-        <w:t>ling DQN paper)</w:t>
-      </w:r>
-      <w:r>
-        <w:t xml:space="preserve"> – shows how to use two networks freezing the target network during the experience replay learning</w:t>
-      </w:r>
+        <w:lastRenderedPageBreak/>
+        <w:t>DDQN (</w:t>
+      </w:r>
+      <w:r>
+        <w:t>Wang, 2016</w:t>
+      </w:r>
+      <w:r>
+        <w:t>)</w:t>
+      </w:r>
+      <w:r>
+        <w:t xml:space="preserve"> – shows how to use two networks freezing the target network during the experience replay </w:t>
+      </w:r>
+      <w:proofErr w:type="gramStart"/>
+      <w:r>
+        <w:t>learning</w:t>
+      </w:r>
+      <w:proofErr w:type="gramEnd"/>
     </w:p>
     <w:p/>
     <w:p>
@@ -123,37 +179,258 @@
         <w:t>• Theoretical research has merit and complete</w:t>
       </w:r>
     </w:p>
+    <w:p/>
     <w:p>
       <w:pPr>
         <w:pStyle w:val="Heading2"/>
       </w:pPr>
       <w:r>
+        <w:t>Research Project Problem</w:t>
+      </w:r>
+    </w:p>
+    <w:p>
+      <w:r>
+        <w:t>TODO – add in blackjack rules used. Move hypothesis to this section – delete the comment below.</w:t>
+      </w:r>
+    </w:p>
+    <w:p/>
+    <w:p>
+      <w:r>
+        <w:t>NOTE: I do not plan to include this section in my final paper. I noticed the submission asked for this section, but I think I cover everything related to the problem in the introduction and methods sections.</w:t>
+      </w:r>
+      <w:r>
+        <w:t xml:space="preserve"> </w:t>
+      </w:r>
+      <w:r>
+        <w:t xml:space="preserve">Please let me know if I </w:t>
+      </w:r>
+      <w:r>
+        <w:t xml:space="preserve">should move </w:t>
+      </w:r>
+      <w:r>
+        <w:t>anything into this section.</w:t>
+      </w:r>
+    </w:p>
+    <w:p>
+      <w:r>
+        <w:t xml:space="preserve"> </w:t>
+      </w:r>
+    </w:p>
+    <w:p>
+      <w:pPr>
+        <w:pStyle w:val="Heading2"/>
+      </w:pPr>
+      <w:r>
         <w:t>Methods</w:t>
       </w:r>
     </w:p>
     <w:p>
       <w:r>
-        <w:t>In order to…</w:t>
+        <w:t>The project includes several components</w:t>
+      </w:r>
+      <w:r>
+        <w:t xml:space="preserve"> to implement the reinforcement learning environment:</w:t>
       </w:r>
     </w:p>
     <w:p/>
     <w:p>
-      <w:r>
-        <w:t>• Algorithm or method description, math behind it (if applicable) and code are sound</w:t>
-      </w:r>
-    </w:p>
-    <w:p>
-      <w:r>
-        <w:t>• Sufficient demonstration that student knows his/her applied ML method</w:t>
-      </w:r>
-    </w:p>
+      <w:pPr>
+        <w:pStyle w:val="ListParagraph"/>
+        <w:numPr>
+          <w:ilvl w:val="0"/>
+          <w:numId w:val="3"/>
+        </w:numPr>
+      </w:pPr>
+      <w:r>
+        <w:t>Blackjack environment that implements the mechanics and enforces the blackjack rules.</w:t>
+      </w:r>
+    </w:p>
+    <w:p>
+      <w:pPr>
+        <w:pStyle w:val="ListParagraph"/>
+        <w:numPr>
+          <w:ilvl w:val="0"/>
+          <w:numId w:val="3"/>
+        </w:numPr>
+      </w:pPr>
+      <w:r>
+        <w:t>DQN agent to make the decisions for selecting actions for playing hands.</w:t>
+      </w:r>
+    </w:p>
+    <w:p>
+      <w:pPr>
+        <w:pStyle w:val="ListParagraph"/>
+        <w:numPr>
+          <w:ilvl w:val="0"/>
+          <w:numId w:val="3"/>
+        </w:numPr>
+      </w:pPr>
+      <w:r>
+        <w:t>DQN agent to make the decision on the bet size to use for each hand (not fully implemented yet).</w:t>
+      </w:r>
+    </w:p>
+    <w:p>
+      <w:pPr>
+        <w:pStyle w:val="ListParagraph"/>
+        <w:numPr>
+          <w:ilvl w:val="0"/>
+          <w:numId w:val="3"/>
+        </w:numPr>
+      </w:pPr>
+      <w:r>
+        <w:t>Driver to put all the components together and run the experiments.</w:t>
+      </w:r>
+    </w:p>
+    <w:p/>
+    <w:p>
+      <w:r>
+        <w:t xml:space="preserve">TODO – Add an illustration of the component </w:t>
+      </w:r>
+      <w:proofErr w:type="gramStart"/>
+      <w:r>
+        <w:t>interaction</w:t>
+      </w:r>
+      <w:proofErr w:type="gramEnd"/>
+    </w:p>
+    <w:p/>
+    <w:p>
+      <w:r>
+        <w:t>In addition to the deep reinforcement learning components two other agents are included as a baseline comparison for selecting actions for playing hands. One agent implements the first-visit Monte Carlo algorithm, and the other agent implements the Q-learning algorithm.</w:t>
+      </w:r>
+    </w:p>
+    <w:p/>
+    <w:p>
+      <w:r>
+        <w:t xml:space="preserve">To train my agents I repeat the same experiment for TBD episodes. </w:t>
+      </w:r>
+      <w:r>
+        <w:t xml:space="preserve">The constraints of </w:t>
+      </w:r>
+      <w:r>
+        <w:t>an episode</w:t>
+      </w:r>
+      <w:r>
+        <w:t xml:space="preserve"> are as follows:</w:t>
+      </w:r>
+    </w:p>
+    <w:p>
+      <w:pPr>
+        <w:pStyle w:val="ListParagraph"/>
+        <w:numPr>
+          <w:ilvl w:val="0"/>
+          <w:numId w:val="3"/>
+        </w:numPr>
+      </w:pPr>
+      <w:r>
+        <w:t xml:space="preserve">Agent starts with a balance of </w:t>
+      </w:r>
+      <w:proofErr w:type="gramStart"/>
+      <w:r>
+        <w:t>$2,500</w:t>
+      </w:r>
+      <w:proofErr w:type="gramEnd"/>
+    </w:p>
+    <w:p>
+      <w:pPr>
+        <w:pStyle w:val="ListParagraph"/>
+        <w:numPr>
+          <w:ilvl w:val="0"/>
+          <w:numId w:val="3"/>
+        </w:numPr>
+      </w:pPr>
+      <w:r>
+        <w:t xml:space="preserve">Minimum bet for a hand </w:t>
+      </w:r>
+      <w:r>
+        <w:t>is</w:t>
+      </w:r>
+      <w:r>
+        <w:t xml:space="preserve"> </w:t>
+      </w:r>
+      <w:proofErr w:type="gramStart"/>
+      <w:r>
+        <w:t>$10</w:t>
+      </w:r>
+      <w:proofErr w:type="gramEnd"/>
+    </w:p>
+    <w:p>
+      <w:pPr>
+        <w:pStyle w:val="ListParagraph"/>
+        <w:numPr>
+          <w:ilvl w:val="0"/>
+          <w:numId w:val="3"/>
+        </w:numPr>
+      </w:pPr>
+      <w:r>
+        <w:t xml:space="preserve">Maximum bet for a hand </w:t>
+      </w:r>
+      <w:r>
+        <w:t>is</w:t>
+      </w:r>
+      <w:r>
+        <w:t xml:space="preserve"> </w:t>
+      </w:r>
+      <w:proofErr w:type="gramStart"/>
+      <w:r>
+        <w:t>$50</w:t>
+      </w:r>
+      <w:proofErr w:type="gramEnd"/>
+    </w:p>
+    <w:p>
+      <w:pPr>
+        <w:pStyle w:val="ListParagraph"/>
+        <w:numPr>
+          <w:ilvl w:val="0"/>
+          <w:numId w:val="3"/>
+        </w:numPr>
+      </w:pPr>
+      <w:r>
+        <w:t>Play continues until the agent no longer has enough to place a minimum bet or has completed 1,000 hands.</w:t>
+      </w:r>
+    </w:p>
+    <w:p/>
+    <w:p>
+      <w:r>
+        <w:lastRenderedPageBreak/>
+        <w:t>For my tests after the initial training has completed, I repeat the same experiment twenty times and track the results of the individual experiments as well as the average results across all twenty experiments.</w:t>
+      </w:r>
+    </w:p>
+    <w:p/>
     <w:p>
       <w:pPr>
         <w:pStyle w:val="Heading3"/>
       </w:pPr>
       <w:r>
-        <w:lastRenderedPageBreak/>
         <w:t>Metrics</w:t>
+      </w:r>
+    </w:p>
+    <w:p>
+      <w:r>
+        <w:t>The primary metric</w:t>
+      </w:r>
+      <w:r>
+        <w:t>s</w:t>
+      </w:r>
+      <w:r>
+        <w:t xml:space="preserve"> </w:t>
+      </w:r>
+      <w:r>
+        <w:t>I am tracking are the final average balance for each of the experiments, and if the balance is less than the minimum bet, I track the number of hands played for that experiment.</w:t>
+      </w:r>
+    </w:p>
+    <w:p/>
+    <w:p>
+      <w:r>
+        <w:t>In addition</w:t>
+      </w:r>
+      <w:r>
+        <w:t>,</w:t>
+      </w:r>
+      <w:r>
+        <w:t xml:space="preserve"> I track a few other metrics to better understand how quickly the agent learns, both in terms of number of hands played as well as </w:t>
+      </w:r>
+      <w:r>
+        <w:t>the wall clock time to train.</w:t>
       </w:r>
     </w:p>
     <w:p>
@@ -249,32 +526,20 @@
           <w:ilvl w:val="0"/>
           <w:numId w:val="2"/>
         </w:numPr>
-      </w:pPr>
-      <w:r>
-        <w:rPr>
-          <w:rFonts w:cs="Arial"/>
-          <w:color w:val="222222"/>
-          <w:shd w:val="clear" w:color="auto" w:fill="FFFFFF"/>
-        </w:rPr>
-        <w:t>Riedmiller, Martin. "Neural fitted Q iteration–first experiences with a data efficient neural reinforcement learning method." </w:t>
-      </w:r>
-      <w:r>
-        <w:rPr>
-          <w:rFonts w:cs="Arial"/>
+        <w:jc w:val="both"/>
+      </w:pPr>
+      <w:r>
+        <w:t>Kelly, John L. "A new interpretation of information rate." </w:t>
+      </w:r>
+      <w:r>
+        <w:rPr>
           <w:i/>
           <w:iCs/>
-          <w:color w:val="222222"/>
-          <w:shd w:val="clear" w:color="auto" w:fill="FFFFFF"/>
-        </w:rPr>
-        <w:t>Machine Learning: ECML 2005: 16th European Conference on Machine Learning, Porto, Portugal, October 3-7, 2005. Proceedings 16</w:t>
-      </w:r>
-      <w:r>
-        <w:rPr>
-          <w:rFonts w:cs="Arial"/>
-          <w:color w:val="222222"/>
-          <w:shd w:val="clear" w:color="auto" w:fill="FFFFFF"/>
-        </w:rPr>
-        <w:t>. Springer Berlin Heidelberg, 2005.</w:t>
+        </w:rPr>
+        <w:t>the bell system technical journal</w:t>
+      </w:r>
+      <w:r>
+        <w:t> 35.4 (1956): 917-926.</w:t>
       </w:r>
     </w:p>
     <w:p>
@@ -285,13 +550,23 @@
           <w:numId w:val="2"/>
         </w:numPr>
       </w:pPr>
-      <w:r>
-        <w:rPr>
-          <w:rFonts w:cs="Arial"/>
-          <w:color w:val="222222"/>
-          <w:shd w:val="clear" w:color="auto" w:fill="FFFFFF"/>
-        </w:rPr>
-        <w:t xml:space="preserve">Sutton, Richard S., and Andrew G. Barto. </w:t>
+      <w:proofErr w:type="spellStart"/>
+      <w:r>
+        <w:rPr>
+          <w:rFonts w:cs="Arial"/>
+          <w:color w:val="222222"/>
+          <w:shd w:val="clear" w:color="auto" w:fill="FFFFFF"/>
+        </w:rPr>
+        <w:t>Riedmiller</w:t>
+      </w:r>
+      <w:proofErr w:type="spellEnd"/>
+      <w:r>
+        <w:rPr>
+          <w:rFonts w:cs="Arial"/>
+          <w:color w:val="222222"/>
+          <w:shd w:val="clear" w:color="auto" w:fill="FFFFFF"/>
+        </w:rPr>
+        <w:t>, Martin. "Neural fitted Q iteration–first experiences with a data efficient neural reinforcement learning method." </w:t>
       </w:r>
       <w:r>
         <w:rPr>
@@ -301,23 +576,15 @@
           <w:color w:val="222222"/>
           <w:shd w:val="clear" w:color="auto" w:fill="FFFFFF"/>
         </w:rPr>
-        <w:t>Reinforcement Learning, second edition: An Introduction</w:t>
-      </w:r>
-      <w:r>
-        <w:rPr>
-          <w:rFonts w:cs="Arial"/>
-          <w:color w:val="222222"/>
-          <w:shd w:val="clear" w:color="auto" w:fill="FFFFFF"/>
-        </w:rPr>
-        <w:t>. MIT Press, 2018</w:t>
-      </w:r>
-      <w:r>
-        <w:rPr>
-          <w:rFonts w:cs="Arial"/>
-          <w:color w:val="222222"/>
-          <w:shd w:val="clear" w:color="auto" w:fill="FFFFFF"/>
-        </w:rPr>
-        <w:t>.</w:t>
+        <w:t>Machine Learning: ECML 2005: 16th European Conference on Machine Learning, Porto, Portugal, October 3-7, 2005. Proceedings 16</w:t>
+      </w:r>
+      <w:r>
+        <w:rPr>
+          <w:rFonts w:cs="Arial"/>
+          <w:color w:val="222222"/>
+          <w:shd w:val="clear" w:color="auto" w:fill="FFFFFF"/>
+        </w:rPr>
+        <w:t>. Springer Berlin Heidelberg, 2005.</w:t>
       </w:r>
     </w:p>
     <w:p>
@@ -328,14 +595,43 @@
           <w:numId w:val="2"/>
         </w:numPr>
       </w:pPr>
-      <w:r>
-        <w:rPr>
-          <w:rFonts w:cs="Arial"/>
-          <w:color w:val="222222"/>
-          <w:shd w:val="clear" w:color="auto" w:fill="FFFFFF"/>
-        </w:rPr>
-        <w:t>Schaul, Tom, et al. "Prioritized experience replay." </w:t>
-      </w:r>
+      <w:proofErr w:type="spellStart"/>
+      <w:r>
+        <w:rPr>
+          <w:rFonts w:cs="Arial"/>
+          <w:color w:val="222222"/>
+          <w:shd w:val="clear" w:color="auto" w:fill="FFFFFF"/>
+        </w:rPr>
+        <w:t>Mnih</w:t>
+      </w:r>
+      <w:proofErr w:type="spellEnd"/>
+      <w:r>
+        <w:rPr>
+          <w:rFonts w:cs="Arial"/>
+          <w:color w:val="222222"/>
+          <w:shd w:val="clear" w:color="auto" w:fill="FFFFFF"/>
+        </w:rPr>
+        <w:t xml:space="preserve">, Volodymyr, et al. "Playing </w:t>
+      </w:r>
+      <w:proofErr w:type="spellStart"/>
+      <w:r>
+        <w:rPr>
+          <w:rFonts w:cs="Arial"/>
+          <w:color w:val="222222"/>
+          <w:shd w:val="clear" w:color="auto" w:fill="FFFFFF"/>
+        </w:rPr>
+        <w:t>atari</w:t>
+      </w:r>
+      <w:proofErr w:type="spellEnd"/>
+      <w:r>
+        <w:rPr>
+          <w:rFonts w:cs="Arial"/>
+          <w:color w:val="222222"/>
+          <w:shd w:val="clear" w:color="auto" w:fill="FFFFFF"/>
+        </w:rPr>
+        <w:t xml:space="preserve"> with deep reinforcement learning." </w:t>
+      </w:r>
+      <w:proofErr w:type="spellStart"/>
       <w:r>
         <w:rPr>
           <w:rFonts w:cs="Arial"/>
@@ -344,15 +640,26 @@
           <w:color w:val="222222"/>
           <w:shd w:val="clear" w:color="auto" w:fill="FFFFFF"/>
         </w:rPr>
-        <w:t>arXiv preprint arXiv:1511.05952</w:t>
-      </w:r>
-      <w:r>
-        <w:rPr>
-          <w:rFonts w:cs="Arial"/>
-          <w:color w:val="222222"/>
-          <w:shd w:val="clear" w:color="auto" w:fill="FFFFFF"/>
-        </w:rPr>
-        <w:t> (2015).</w:t>
+        <w:t>arXiv</w:t>
+      </w:r>
+      <w:proofErr w:type="spellEnd"/>
+      <w:r>
+        <w:rPr>
+          <w:rFonts w:cs="Arial"/>
+          <w:i/>
+          <w:iCs/>
+          <w:color w:val="222222"/>
+          <w:shd w:val="clear" w:color="auto" w:fill="FFFFFF"/>
+        </w:rPr>
+        <w:t xml:space="preserve"> preprint arXiv:1312.5602</w:t>
+      </w:r>
+      <w:r>
+        <w:rPr>
+          <w:rFonts w:cs="Arial"/>
+          <w:color w:val="222222"/>
+          <w:shd w:val="clear" w:color="auto" w:fill="FFFFFF"/>
+        </w:rPr>
+        <w:t> (2013).</w:t>
       </w:r>
     </w:p>
     <w:p>
@@ -363,14 +670,25 @@
           <w:numId w:val="2"/>
         </w:numPr>
       </w:pPr>
-      <w:r>
-        <w:rPr>
-          <w:rFonts w:cs="Arial"/>
-          <w:color w:val="222222"/>
-          <w:shd w:val="clear" w:color="auto" w:fill="FFFFFF"/>
-        </w:rPr>
-        <w:t>Wang, Ziyu, et al. "Dueling network architectures for deep reinforcement learning." </w:t>
-      </w:r>
+      <w:proofErr w:type="spellStart"/>
+      <w:r>
+        <w:rPr>
+          <w:rFonts w:cs="Arial"/>
+          <w:color w:val="222222"/>
+          <w:shd w:val="clear" w:color="auto" w:fill="FFFFFF"/>
+        </w:rPr>
+        <w:t>Schaul</w:t>
+      </w:r>
+      <w:proofErr w:type="spellEnd"/>
+      <w:r>
+        <w:rPr>
+          <w:rFonts w:cs="Arial"/>
+          <w:color w:val="222222"/>
+          <w:shd w:val="clear" w:color="auto" w:fill="FFFFFF"/>
+        </w:rPr>
+        <w:t>, Tom, et al. "Prioritized experience replay." </w:t>
+      </w:r>
+      <w:proofErr w:type="spellStart"/>
       <w:r>
         <w:rPr>
           <w:rFonts w:cs="Arial"/>
@@ -379,15 +697,26 @@
           <w:color w:val="222222"/>
           <w:shd w:val="clear" w:color="auto" w:fill="FFFFFF"/>
         </w:rPr>
-        <w:t>International conference on machine learning</w:t>
-      </w:r>
-      <w:r>
-        <w:rPr>
-          <w:rFonts w:cs="Arial"/>
-          <w:color w:val="222222"/>
-          <w:shd w:val="clear" w:color="auto" w:fill="FFFFFF"/>
-        </w:rPr>
-        <w:t>. PMLR, 2016.</w:t>
+        <w:t>arXiv</w:t>
+      </w:r>
+      <w:proofErr w:type="spellEnd"/>
+      <w:r>
+        <w:rPr>
+          <w:rFonts w:cs="Arial"/>
+          <w:i/>
+          <w:iCs/>
+          <w:color w:val="222222"/>
+          <w:shd w:val="clear" w:color="auto" w:fill="FFFFFF"/>
+        </w:rPr>
+        <w:t xml:space="preserve"> preprint arXiv:1511.05952</w:t>
+      </w:r>
+      <w:r>
+        <w:rPr>
+          <w:rFonts w:cs="Arial"/>
+          <w:color w:val="222222"/>
+          <w:shd w:val="clear" w:color="auto" w:fill="FFFFFF"/>
+        </w:rPr>
+        <w:t> (2015).</w:t>
       </w:r>
     </w:p>
     <w:p>
@@ -404,7 +733,26 @@
           <w:color w:val="222222"/>
           <w:shd w:val="clear" w:color="auto" w:fill="FFFFFF"/>
         </w:rPr>
-        <w:t>Mnih, Volodymyr, et al. "Playing atari with deep reinforcement learning." </w:t>
+        <w:lastRenderedPageBreak/>
+        <w:t xml:space="preserve">Wang, </w:t>
+      </w:r>
+      <w:proofErr w:type="spellStart"/>
+      <w:r>
+        <w:rPr>
+          <w:rFonts w:cs="Arial"/>
+          <w:color w:val="222222"/>
+          <w:shd w:val="clear" w:color="auto" w:fill="FFFFFF"/>
+        </w:rPr>
+        <w:t>Ziyu</w:t>
+      </w:r>
+      <w:proofErr w:type="spellEnd"/>
+      <w:r>
+        <w:rPr>
+          <w:rFonts w:cs="Arial"/>
+          <w:color w:val="222222"/>
+          <w:shd w:val="clear" w:color="auto" w:fill="FFFFFF"/>
+        </w:rPr>
+        <w:t>, et al. "Dueling network architectures for deep reinforcement learning." </w:t>
       </w:r>
       <w:r>
         <w:rPr>
@@ -414,15 +762,68 @@
           <w:color w:val="222222"/>
           <w:shd w:val="clear" w:color="auto" w:fill="FFFFFF"/>
         </w:rPr>
-        <w:t>arXiv preprint arXiv:1312.5602</w:t>
-      </w:r>
-      <w:r>
-        <w:rPr>
-          <w:rFonts w:cs="Arial"/>
-          <w:color w:val="222222"/>
-          <w:shd w:val="clear" w:color="auto" w:fill="FFFFFF"/>
-        </w:rPr>
-        <w:t> (2013).</w:t>
+        <w:t>International conference on machine learning</w:t>
+      </w:r>
+      <w:r>
+        <w:rPr>
+          <w:rFonts w:cs="Arial"/>
+          <w:color w:val="222222"/>
+          <w:shd w:val="clear" w:color="auto" w:fill="FFFFFF"/>
+        </w:rPr>
+        <w:t>. PMLR, 2016.</w:t>
+      </w:r>
+    </w:p>
+    <w:p>
+      <w:pPr>
+        <w:pStyle w:val="ListParagraph"/>
+        <w:numPr>
+          <w:ilvl w:val="0"/>
+          <w:numId w:val="2"/>
+        </w:numPr>
+      </w:pPr>
+      <w:r>
+        <w:rPr>
+          <w:rFonts w:cs="Arial"/>
+          <w:color w:val="222222"/>
+          <w:shd w:val="clear" w:color="auto" w:fill="FFFFFF"/>
+        </w:rPr>
+        <w:t xml:space="preserve">Sutton, Richard S., and Andrew G. </w:t>
+      </w:r>
+      <w:proofErr w:type="spellStart"/>
+      <w:r>
+        <w:rPr>
+          <w:rFonts w:cs="Arial"/>
+          <w:color w:val="222222"/>
+          <w:shd w:val="clear" w:color="auto" w:fill="FFFFFF"/>
+        </w:rPr>
+        <w:t>Barto</w:t>
+      </w:r>
+      <w:proofErr w:type="spellEnd"/>
+      <w:r>
+        <w:rPr>
+          <w:rFonts w:cs="Arial"/>
+          <w:color w:val="222222"/>
+          <w:shd w:val="clear" w:color="auto" w:fill="FFFFFF"/>
+        </w:rPr>
+        <w:t xml:space="preserve">. </w:t>
+      </w:r>
+      <w:r>
+        <w:rPr>
+          <w:rFonts w:cs="Arial"/>
+          <w:i/>
+          <w:iCs/>
+          <w:color w:val="222222"/>
+          <w:shd w:val="clear" w:color="auto" w:fill="FFFFFF"/>
+        </w:rPr>
+        <w:t>Reinforcement Learning, second edition: An Introduction</w:t>
+      </w:r>
+      <w:r>
+        <w:rPr>
+          <w:rFonts w:cs="Arial"/>
+          <w:color w:val="222222"/>
+          <w:shd w:val="clear" w:color="auto" w:fill="FFFFFF"/>
+        </w:rPr>
+        <w:t>. MIT Press, 2018.</w:t>
       </w:r>
     </w:p>
     <w:p/>
@@ -528,6 +929,119 @@
     </w:lvl>
   </w:abstractNum>
   <w:abstractNum w:abstractNumId="1" w15:restartNumberingAfterBreak="0">
+    <w:nsid w:val="34E32CDD"/>
+    <w:multiLevelType w:val="hybridMultilevel"/>
+    <w:tmpl w:val="571898B6"/>
+    <w:lvl w:ilvl="0" w:tplc="14568058">
+      <w:start w:val="1"/>
+      <w:numFmt w:val="bullet"/>
+      <w:lvlText w:val=""/>
+      <w:lvlJc w:val="left"/>
+      <w:pPr>
+        <w:ind w:left="720" w:hanging="360"/>
+      </w:pPr>
+      <w:rPr>
+        <w:rFonts w:ascii="Symbol" w:eastAsiaTheme="minorHAnsi" w:hAnsi="Symbol" w:cstheme="minorBidi" w:hint="default"/>
+      </w:rPr>
+    </w:lvl>
+    <w:lvl w:ilvl="1" w:tplc="04090003" w:tentative="1">
+      <w:start w:val="1"/>
+      <w:numFmt w:val="bullet"/>
+      <w:lvlText w:val="o"/>
+      <w:lvlJc w:val="left"/>
+      <w:pPr>
+        <w:ind w:left="1440" w:hanging="360"/>
+      </w:pPr>
+      <w:rPr>
+        <w:rFonts w:ascii="Courier New" w:hAnsi="Courier New" w:hint="default"/>
+      </w:rPr>
+    </w:lvl>
+    <w:lvl w:ilvl="2" w:tplc="04090005" w:tentative="1">
+      <w:start w:val="1"/>
+      <w:numFmt w:val="bullet"/>
+      <w:lvlText w:val=""/>
+      <w:lvlJc w:val="left"/>
+      <w:pPr>
+        <w:ind w:left="2160" w:hanging="360"/>
+      </w:pPr>
+      <w:rPr>
+        <w:rFonts w:ascii="Wingdings" w:hAnsi="Wingdings" w:hint="default"/>
+      </w:rPr>
+    </w:lvl>
+    <w:lvl w:ilvl="3" w:tplc="04090001" w:tentative="1">
+      <w:start w:val="1"/>
+      <w:numFmt w:val="bullet"/>
+      <w:lvlText w:val=""/>
+      <w:lvlJc w:val="left"/>
+      <w:pPr>
+        <w:ind w:left="2880" w:hanging="360"/>
+      </w:pPr>
+      <w:rPr>
+        <w:rFonts w:ascii="Symbol" w:hAnsi="Symbol" w:hint="default"/>
+      </w:rPr>
+    </w:lvl>
+    <w:lvl w:ilvl="4" w:tplc="04090003" w:tentative="1">
+      <w:start w:val="1"/>
+      <w:numFmt w:val="bullet"/>
+      <w:lvlText w:val="o"/>
+      <w:lvlJc w:val="left"/>
+      <w:pPr>
+        <w:ind w:left="3600" w:hanging="360"/>
+      </w:pPr>
+      <w:rPr>
+        <w:rFonts w:ascii="Courier New" w:hAnsi="Courier New" w:hint="default"/>
+      </w:rPr>
+    </w:lvl>
+    <w:lvl w:ilvl="5" w:tplc="04090005" w:tentative="1">
+      <w:start w:val="1"/>
+      <w:numFmt w:val="bullet"/>
+      <w:lvlText w:val=""/>
+      <w:lvlJc w:val="left"/>
+      <w:pPr>
+        <w:ind w:left="4320" w:hanging="360"/>
+      </w:pPr>
+      <w:rPr>
+        <w:rFonts w:ascii="Wingdings" w:hAnsi="Wingdings" w:hint="default"/>
+      </w:rPr>
+    </w:lvl>
+    <w:lvl w:ilvl="6" w:tplc="04090001" w:tentative="1">
+      <w:start w:val="1"/>
+      <w:numFmt w:val="bullet"/>
+      <w:lvlText w:val=""/>
+      <w:lvlJc w:val="left"/>
+      <w:pPr>
+        <w:ind w:left="5040" w:hanging="360"/>
+      </w:pPr>
+      <w:rPr>
+        <w:rFonts w:ascii="Symbol" w:hAnsi="Symbol" w:hint="default"/>
+      </w:rPr>
+    </w:lvl>
+    <w:lvl w:ilvl="7" w:tplc="04090003" w:tentative="1">
+      <w:start w:val="1"/>
+      <w:numFmt w:val="bullet"/>
+      <w:lvlText w:val="o"/>
+      <w:lvlJc w:val="left"/>
+      <w:pPr>
+        <w:ind w:left="5760" w:hanging="360"/>
+      </w:pPr>
+      <w:rPr>
+        <w:rFonts w:ascii="Courier New" w:hAnsi="Courier New" w:hint="default"/>
+      </w:rPr>
+    </w:lvl>
+    <w:lvl w:ilvl="8" w:tplc="04090005" w:tentative="1">
+      <w:start w:val="1"/>
+      <w:numFmt w:val="bullet"/>
+      <w:lvlText w:val=""/>
+      <w:lvlJc w:val="left"/>
+      <w:pPr>
+        <w:ind w:left="6480" w:hanging="360"/>
+      </w:pPr>
+      <w:rPr>
+        <w:rFonts w:ascii="Wingdings" w:hAnsi="Wingdings" w:hint="default"/>
+      </w:rPr>
+    </w:lvl>
+  </w:abstractNum>
+  <w:abstractNum w:abstractNumId="2" w15:restartNumberingAfterBreak="0">
     <w:nsid w:val="4ADD4B32"/>
     <w:multiLevelType w:val="hybridMultilevel"/>
     <w:tmpl w:val="A89CEBE0"/>
@@ -617,10 +1131,13 @@
     </w:lvl>
   </w:abstractNum>
   <w:num w:numId="1" w16cid:durableId="234779073">
-    <w:abstractNumId w:val="1"/>
+    <w:abstractNumId w:val="2"/>
   </w:num>
   <w:num w:numId="2" w16cid:durableId="72359848">
     <w:abstractNumId w:val="0"/>
+  </w:num>
+  <w:num w:numId="3" w16cid:durableId="458183448">
+    <w:abstractNumId w:val="1"/>
   </w:num>
 </w:numbering>
 </file>

</xml_diff>

<commit_message>
Paper draft just about finished.
</commit_message>
<xml_diff>
--- a/Durbin-DeepRL-Research-Project.docx
+++ b/Durbin-DeepRL-Research-Project.docx
@@ -40,7 +40,13 @@
         <w:t>attempt</w:t>
       </w:r>
       <w:r>
-        <w:t xml:space="preserve"> a more difficult challenge of counting cards to achieve a positive expected reward and learn optimal bet sizes with another DQN agent. My primary goal with the project is to continue to learn and gain more experience with deep reinforcement learning so that I can apply it to other problems in the future after graduation. I fleshed out the paper some so that you will have an idea of what I am attempting to achieve by the end. </w:t>
+        <w:t xml:space="preserve"> a more difficult challenge of counting cards to achieve a positive expected reward and learn optimal bet sizes with another DQN agent. My primary goal with the project is to continue to learn and gain more experience with deep reinforcement learning so that I can apply it to other problems in the future after graduation. I fleshed out the paper some </w:t>
+      </w:r>
+      <w:r>
+        <w:t>to give</w:t>
+      </w:r>
+      <w:r>
+        <w:t xml:space="preserve"> an idea of what I am attempting to achieve by the end.</w:t>
       </w:r>
     </w:p>
     <w:p>
@@ -53,68 +59,213 @@
     </w:p>
     <w:p>
       <w:r>
-        <w:t>The purpose of the project is to attempt to use deep reinforcement learning to learn optimal play in the game of Blackjack. By counting cards and properly sized bets players have been able to gain an advantage over casinos and have a positive expected reward. In the project I will attempt to entirely use reinforcement learning algorithms to achieve the same.</w:t>
+        <w:t>The purpose of the project is to attempt to use deep reinforcement learning to learn optimal play in the game of Blackjack. By counting cards and properly sized bets</w:t>
+      </w:r>
+      <w:r>
+        <w:t>, human</w:t>
+      </w:r>
+      <w:r>
+        <w:t xml:space="preserve"> players have been able to gain an advantage over casinos and have a positive expected reward. In the project I will attempt to entirely use </w:t>
+      </w:r>
+      <w:r>
+        <w:t xml:space="preserve">deep </w:t>
+      </w:r>
+      <w:r>
+        <w:t xml:space="preserve">reinforcement learning algorithms to </w:t>
+      </w:r>
+      <w:r>
+        <w:t>achieve the same goal.</w:t>
       </w:r>
     </w:p>
     <w:p/>
     <w:p>
       <w:r>
-        <w:t xml:space="preserve">My hypothesis is that it is possible for an agent to learn to play Blackjack with positive expected reward using deep reinforcement learning without any programmed knowledge of optimal play nor using the Kelly criterion </w:t>
-      </w:r>
-      <w:r>
-        <w:t xml:space="preserve">calculation (Kelly, 1956) </w:t>
-      </w:r>
-      <w:r>
-        <w:t>to determine bet size.</w:t>
+        <w:t xml:space="preserve">• Student clearly defines the research topic and project goals. Describes the rough research and/or development approach, </w:t>
+      </w:r>
+      <w:proofErr w:type="gramStart"/>
+      <w:r>
+        <w:t>hypotheses</w:t>
+      </w:r>
+      <w:proofErr w:type="gramEnd"/>
+    </w:p>
+    <w:p>
+      <w:r>
+        <w:t>• What ML problem solved? What method analysis applied?</w:t>
       </w:r>
     </w:p>
     <w:p/>
     <w:p>
-      <w:r>
-        <w:t xml:space="preserve">• Student clearly defines the research topic and project goals. Describes the rough research and/or development approach, </w:t>
+      <w:pPr>
+        <w:pStyle w:val="Heading2"/>
+      </w:pPr>
+      <w:r>
+        <w:t>Related Work</w:t>
+      </w:r>
+    </w:p>
+    <w:p>
+      <w:r>
+        <w:t>There are relevant publications for both optimal play for the game of blackjack as well as for deep reinforcement learning</w:t>
+      </w:r>
+      <w:r>
+        <w:t xml:space="preserve"> that I relied on to help design my research project</w:t>
+      </w:r>
+      <w:r>
+        <w:t>.</w:t>
+      </w:r>
+    </w:p>
+    <w:p>
+      <w:pPr>
+        <w:pStyle w:val="Heading3"/>
+      </w:pPr>
+      <w:r>
+        <w:t>Blackjack</w:t>
+      </w:r>
+    </w:p>
+    <w:p>
+      <w:proofErr w:type="spellStart"/>
+      <w:r>
+        <w:t>Vidámi</w:t>
+      </w:r>
+      <w:proofErr w:type="spellEnd"/>
+      <w:r>
+        <w:t xml:space="preserve"> describes how card counting can be utilized to improve the odds such that there are situations based on the remaining cards in the deck that the player has odds better than the dealer (</w:t>
+      </w:r>
+      <w:proofErr w:type="spellStart"/>
+      <w:r>
+        <w:t>Vidámi</w:t>
+      </w:r>
+      <w:proofErr w:type="spellEnd"/>
+      <w:r>
+        <w:t xml:space="preserve">, 2020). In </w:t>
       </w:r>
       <w:proofErr w:type="gramStart"/>
       <w:r>
-        <w:t>hypotheses</w:t>
+        <w:t>this situations</w:t>
       </w:r>
       <w:proofErr w:type="gramEnd"/>
-    </w:p>
-    <w:p>
-      <w:r>
-        <w:t>• What ML problem solved? What method analysis applied?</w:t>
+      <w:r>
+        <w:t xml:space="preserve"> the player can increase their bet size to increase their expected return</w:t>
+      </w:r>
+      <w:r>
+        <w:t xml:space="preserve"> meaning that it should be possible to learn how to play such that the expected return is positive.</w:t>
       </w:r>
     </w:p>
     <w:p/>
+    <w:p/>
+    <w:p/>
+    <w:p>
+      <w:pPr>
+        <w:pStyle w:val="Heading3"/>
+      </w:pPr>
+      <w:r>
+        <w:lastRenderedPageBreak/>
+        <w:t>Reinforcement Learning</w:t>
+      </w:r>
+    </w:p>
+    <w:p>
+      <w:r>
+        <w:t xml:space="preserve">There is a large amount of prior work on using reinforcement learning to learn how to play games without any built-in knowledge of optimal play for the game. In the past ten years there has also been a large focus on using deep reinforcement algorithms. In of the more famous papers Minh introduces </w:t>
+      </w:r>
+      <w:r>
+        <w:t xml:space="preserve">the Deep Q-Network algorithm which used a neural network and experience replay to estimate future rewards for a given state and all possible actions (Minh, 2013). Their success on </w:t>
+      </w:r>
+      <w:proofErr w:type="gramStart"/>
+      <w:r>
+        <w:t>a large number of</w:t>
+      </w:r>
+      <w:proofErr w:type="gramEnd"/>
+      <w:r>
+        <w:t xml:space="preserve"> Atari games without any game specific information makes it likely that a similar approach would also work well for a game such as blackjack.</w:t>
+      </w:r>
+    </w:p>
+    <w:p/>
+    <w:p>
+      <w:r>
+        <w:t>One of the largest concerns with the approach to use deep reinforcement learning is the “Deadly Triad” describe</w:t>
+      </w:r>
+      <w:r>
+        <w:t>d</w:t>
+      </w:r>
+      <w:r>
+        <w:t xml:space="preserve"> by Sutton and </w:t>
+      </w:r>
+      <w:proofErr w:type="spellStart"/>
+      <w:r>
+        <w:t>Barto</w:t>
+      </w:r>
+      <w:proofErr w:type="spellEnd"/>
+      <w:r>
+        <w:t>. When combining function approximation, off-policy learning, and bootstrapping (such as temporal difference methods), learning can diverge</w:t>
+      </w:r>
+      <w:r>
+        <w:t>,</w:t>
+      </w:r>
+      <w:r>
+        <w:t xml:space="preserve"> and the value estimates become unbounded (Sutton, 2018). As such </w:t>
+      </w:r>
+      <w:r>
+        <w:t xml:space="preserve">I may need to employ special techniques and perform many tests with different hyperparameters to attempt to avoid instability. </w:t>
+      </w:r>
+      <w:r>
+        <w:t>One example</w:t>
+      </w:r>
+      <w:r>
+        <w:t xml:space="preserve"> technique to try</w:t>
+      </w:r>
+      <w:r>
+        <w:t xml:space="preserve"> was provided by Wang with the concept of dueling DQN networks which</w:t>
+      </w:r>
+      <w:r>
+        <w:t xml:space="preserve"> utilize two different neural networks when performing learning and identifying targets for the error calculation. They</w:t>
+      </w:r>
+      <w:r>
+        <w:t xml:space="preserve"> freeze the target network for each minibatch of experience replay learning so that the target does not keep updating as the examples from the batch update the weights during backpropagation</w:t>
+      </w:r>
+      <w:r>
+        <w:t xml:space="preserve"> leading to more stable weight updates</w:t>
+      </w:r>
+      <w:r>
+        <w:t xml:space="preserve"> (Wang, 2016).</w:t>
+      </w:r>
+    </w:p>
+    <w:p/>
+    <w:p>
+      <w:r>
+        <w:t>• Correct approach or convincing novel approach to ML problem</w:t>
+      </w:r>
+    </w:p>
+    <w:p>
+      <w:r>
+        <w:t>• Theoretical research has merit and complete</w:t>
+      </w:r>
+    </w:p>
+    <w:p/>
     <w:p>
       <w:pPr>
         <w:pStyle w:val="Heading2"/>
       </w:pPr>
       <w:r>
-        <w:t>Related Work</w:t>
-      </w:r>
-    </w:p>
-    <w:p>
-      <w:r>
-        <w:t>Prior research projects have …</w:t>
-      </w:r>
-    </w:p>
-    <w:p/>
+        <w:t>Research Project Problem</w:t>
+      </w:r>
+    </w:p>
+    <w:p>
+      <w:r>
+        <w:t>The</w:t>
+      </w:r>
+      <w:r>
+        <w:t>re are two main goals for the research project which are to answer the following questions:</w:t>
+      </w:r>
+    </w:p>
     <w:p>
       <w:pPr>
         <w:pStyle w:val="ListParagraph"/>
         <w:numPr>
           <w:ilvl w:val="0"/>
-          <w:numId w:val="1"/>
+          <w:numId w:val="5"/>
         </w:numPr>
       </w:pPr>
       <w:r>
-        <w:t>Original Atari DQN paper</w:t>
-      </w:r>
-      <w:r>
-        <w:t xml:space="preserve"> (Minh, 2013)</w:t>
-      </w:r>
-      <w:r>
-        <w:t xml:space="preserve"> – shows how to replace the Q table with a neural network and calculate a target to use for error calculations for backprop. Shows it can learn many Atari games – no game specific knowledge in the DQN agent.</w:t>
+        <w:t>Can we use deep reinforcement learning to learn optimal play for a blackjack hand?</w:t>
       </w:r>
     </w:p>
     <w:p>
@@ -122,23 +273,46 @@
         <w:pStyle w:val="ListParagraph"/>
         <w:numPr>
           <w:ilvl w:val="0"/>
-          <w:numId w:val="1"/>
+          <w:numId w:val="5"/>
         </w:numPr>
       </w:pPr>
       <w:r>
-        <w:t>Deadly Triad from Sutton</w:t>
-      </w:r>
-      <w:r>
-        <w:t xml:space="preserve"> </w:t>
-      </w:r>
-      <w:r>
-        <w:t xml:space="preserve">(Sutton, 2018) </w:t>
-      </w:r>
-      <w:r>
-        <w:t xml:space="preserve">– convergence is not guaranteed when using function approximation, off-policy learning, and </w:t>
-      </w:r>
-      <w:r>
-        <w:t>bootstrapping (temporal difference methods)</w:t>
+        <w:t>Can we utilize card counting and deep reinforcement learning to have a positive expected value for standard casino blackjack rules with a minimum bet size and no maximum bet size?</w:t>
+      </w:r>
+    </w:p>
+    <w:p/>
+    <w:p>
+      <w:r>
+        <w:t xml:space="preserve">My hypothesis is that the answer to both questions is yes, and that we will be able to train an agent using deep reinforcement learning to play blackjack and have a positive expected return </w:t>
+      </w:r>
+      <w:r>
+        <w:t>without any programmed knowledge of optimal play nor using the Kelly criterion calculation (Kelly, 1956) to determine bet size</w:t>
+      </w:r>
+      <w:r>
+        <w:t>. As mentioned previously we cannot guarantee that learning will converge, and it is not a given that it will be possible to implement a deep reinforcement algorithm to achieve our goal</w:t>
+      </w:r>
+      <w:r>
+        <w:t xml:space="preserve"> making this a worthwhile research project</w:t>
+      </w:r>
+      <w:r>
+        <w:t>.</w:t>
+      </w:r>
+    </w:p>
+    <w:p>
+      <w:pPr>
+        <w:pStyle w:val="Heading3"/>
+      </w:pPr>
+      <w:r>
+        <w:lastRenderedPageBreak/>
+        <w:t>Blackjack Rules</w:t>
+      </w:r>
+    </w:p>
+    <w:p>
+      <w:r>
+        <w:t>The project will utilize standard casino blackjack rules</w:t>
+      </w:r>
+      <w:r>
+        <w:t xml:space="preserve"> as follows:</w:t>
       </w:r>
     </w:p>
     <w:p>
@@ -146,76 +320,208 @@
         <w:pStyle w:val="ListParagraph"/>
         <w:numPr>
           <w:ilvl w:val="0"/>
-          <w:numId w:val="1"/>
+          <w:numId w:val="4"/>
         </w:numPr>
       </w:pPr>
       <w:r>
-        <w:lastRenderedPageBreak/>
-        <w:t>DDQN (</w:t>
-      </w:r>
-      <w:r>
-        <w:t>Wang, 2016</w:t>
-      </w:r>
-      <w:r>
-        <w:t>)</w:t>
-      </w:r>
-      <w:r>
-        <w:t xml:space="preserve"> – shows how to use two networks freezing the target network during the experience replay </w:t>
+        <w:t>The player (agent) places a bet that is at least the minimum bet size.</w:t>
+      </w:r>
+    </w:p>
+    <w:p>
+      <w:pPr>
+        <w:pStyle w:val="ListParagraph"/>
+        <w:numPr>
+          <w:ilvl w:val="0"/>
+          <w:numId w:val="4"/>
+        </w:numPr>
+      </w:pPr>
+      <w:r>
+        <w:t>B</w:t>
+      </w:r>
+      <w:r>
+        <w:t>oth the player (the agent) and the dealer will be dealt two cards. The player’s cards will both be dealt face up and the dealer will have one card dealt face up and the other face down</w:t>
+      </w:r>
+      <w:r>
+        <w:t>.</w:t>
+      </w:r>
+    </w:p>
+    <w:p>
+      <w:pPr>
+        <w:pStyle w:val="ListParagraph"/>
+        <w:numPr>
+          <w:ilvl w:val="0"/>
+          <w:numId w:val="4"/>
+        </w:numPr>
+      </w:pPr>
+      <w:r>
+        <w:t>If</w:t>
+      </w:r>
+      <w:r>
+        <w:t xml:space="preserve"> the player has a natural </w:t>
       </w:r>
       <w:proofErr w:type="gramStart"/>
       <w:r>
-        <w:t>learning</w:t>
+        <w:t>21</w:t>
       </w:r>
       <w:proofErr w:type="gramEnd"/>
+      <w:r>
+        <w:t xml:space="preserve"> they will automatically win </w:t>
+      </w:r>
+      <w:r>
+        <w:t xml:space="preserve">1.5 times their bet </w:t>
+      </w:r>
+      <w:r>
+        <w:t>unless the dealer also has 21 in which case it is a</w:t>
+      </w:r>
+      <w:r>
+        <w:t xml:space="preserve"> push</w:t>
+      </w:r>
+      <w:r>
+        <w:t>. If the dealer receives a natural 21 and the player does not the dealer automatically wins</w:t>
+      </w:r>
+      <w:r>
+        <w:t>,</w:t>
+      </w:r>
+      <w:r>
+        <w:t xml:space="preserve"> and the player’s bet is lost.</w:t>
+      </w:r>
+    </w:p>
+    <w:p>
+      <w:pPr>
+        <w:pStyle w:val="ListParagraph"/>
+        <w:numPr>
+          <w:ilvl w:val="0"/>
+          <w:numId w:val="4"/>
+        </w:numPr>
+      </w:pPr>
+      <w:r>
+        <w:t xml:space="preserve">Otherwise play continues. The player can choose to hit or stay. If the player </w:t>
+      </w:r>
+      <w:proofErr w:type="gramStart"/>
+      <w:r>
+        <w:t>hits</w:t>
+      </w:r>
+      <w:proofErr w:type="gramEnd"/>
+      <w:r>
+        <w:t xml:space="preserve"> they receive another card. As long as they have less than </w:t>
+      </w:r>
+      <w:proofErr w:type="gramStart"/>
+      <w:r>
+        <w:t>21</w:t>
+      </w:r>
+      <w:proofErr w:type="gramEnd"/>
+      <w:r>
+        <w:t xml:space="preserve"> they can continue to hit.</w:t>
+      </w:r>
+    </w:p>
+    <w:p>
+      <w:pPr>
+        <w:pStyle w:val="ListParagraph"/>
+        <w:numPr>
+          <w:ilvl w:val="0"/>
+          <w:numId w:val="4"/>
+        </w:numPr>
+      </w:pPr>
+      <w:r>
+        <w:t xml:space="preserve">If the total value of </w:t>
+      </w:r>
+      <w:r>
+        <w:t>the player’s</w:t>
+      </w:r>
+      <w:r>
+        <w:t xml:space="preserve"> cards is greater than </w:t>
+      </w:r>
+      <w:proofErr w:type="gramStart"/>
+      <w:r>
+        <w:t>21</w:t>
+      </w:r>
+      <w:proofErr w:type="gramEnd"/>
+      <w:r>
+        <w:t xml:space="preserve"> they lose the hand.</w:t>
+      </w:r>
+    </w:p>
+    <w:p>
+      <w:pPr>
+        <w:pStyle w:val="ListParagraph"/>
+        <w:numPr>
+          <w:ilvl w:val="0"/>
+          <w:numId w:val="4"/>
+        </w:numPr>
+      </w:pPr>
+      <w:r>
+        <w:t>If the player has 21 or fewer and they choose to stay it is then the dealer’s turn.</w:t>
+      </w:r>
+    </w:p>
+    <w:p>
+      <w:pPr>
+        <w:pStyle w:val="ListParagraph"/>
+        <w:numPr>
+          <w:ilvl w:val="0"/>
+          <w:numId w:val="4"/>
+        </w:numPr>
+      </w:pPr>
+      <w:r>
+        <w:t>The dealer will always</w:t>
+      </w:r>
+      <w:r>
+        <w:t xml:space="preserve"> stay with 17 or higher and always hit with 16 or less. If the dealer has a total greater than 21 or the dealer stays with fewer points than the </w:t>
+      </w:r>
+      <w:proofErr w:type="spellStart"/>
+      <w:r>
+        <w:t>the</w:t>
+      </w:r>
+      <w:proofErr w:type="spellEnd"/>
+      <w:r>
+        <w:t xml:space="preserve"> player, the player wins the hand.</w:t>
+      </w:r>
+    </w:p>
+    <w:p>
+      <w:pPr>
+        <w:pStyle w:val="ListParagraph"/>
+        <w:numPr>
+          <w:ilvl w:val="0"/>
+          <w:numId w:val="4"/>
+        </w:numPr>
+      </w:pPr>
+      <w:r>
+        <w:t>If both the dealer and player have the same value for their hands it is a push</w:t>
+      </w:r>
+    </w:p>
+    <w:p>
+      <w:pPr>
+        <w:pStyle w:val="ListParagraph"/>
+        <w:numPr>
+          <w:ilvl w:val="0"/>
+          <w:numId w:val="4"/>
+        </w:numPr>
+      </w:pPr>
+      <w:r>
+        <w:t>If the dealer has a greater value than the player, the player loses the hand.</w:t>
+      </w:r>
+    </w:p>
+    <w:p>
+      <w:pPr>
+        <w:pStyle w:val="ListParagraph"/>
+        <w:ind w:left="1080"/>
+      </w:pPr>
+    </w:p>
+    <w:p>
+      <w:r>
+        <w:t xml:space="preserve">When the player wins the </w:t>
+      </w:r>
+      <w:proofErr w:type="gramStart"/>
+      <w:r>
+        <w:t>hand</w:t>
+      </w:r>
+      <w:proofErr w:type="gramEnd"/>
+      <w:r>
+        <w:t xml:space="preserve"> they receive a reward equal to their bet, on a push no reward is received, and on a loss the player loses their bet.</w:t>
+      </w:r>
+      <w:r>
+        <w:t xml:space="preserve"> The one exception is for a winning natural 21 on the first two cards the player receives 1.5 times their bet.</w:t>
+      </w:r>
     </w:p>
     <w:p/>
-    <w:p>
-      <w:r>
-        <w:t>• Correct approach or convincing novel approach to ML problem</w:t>
-      </w:r>
-    </w:p>
-    <w:p>
-      <w:r>
-        <w:t>• Theoretical research has merit and complete</w:t>
-      </w:r>
-    </w:p>
-    <w:p/>
-    <w:p>
-      <w:pPr>
-        <w:pStyle w:val="Heading2"/>
-      </w:pPr>
-      <w:r>
-        <w:t>Research Project Problem</w:t>
-      </w:r>
-    </w:p>
-    <w:p>
-      <w:r>
-        <w:t>TODO – add in blackjack rules used. Move hypothesis to this section – delete the comment below.</w:t>
-      </w:r>
-    </w:p>
-    <w:p/>
-    <w:p>
-      <w:r>
-        <w:t>NOTE: I do not plan to include this section in my final paper. I noticed the submission asked for this section, but I think I cover everything related to the problem in the introduction and methods sections.</w:t>
-      </w:r>
-      <w:r>
-        <w:t xml:space="preserve"> </w:t>
-      </w:r>
-      <w:r>
-        <w:t xml:space="preserve">Please let me know if I </w:t>
-      </w:r>
-      <w:r>
-        <w:t xml:space="preserve">should move </w:t>
-      </w:r>
-      <w:r>
-        <w:t>anything into this section.</w:t>
-      </w:r>
-    </w:p>
-    <w:p>
-      <w:r>
-        <w:t xml:space="preserve"> </w:t>
-      </w:r>
-    </w:p>
     <w:p>
       <w:pPr>
         <w:pStyle w:val="Heading2"/>
@@ -284,7 +590,22 @@
     <w:p/>
     <w:p>
       <w:r>
-        <w:t xml:space="preserve">TODO – Add an illustration of the component </w:t>
+        <w:rPr>
+          <w:highlight w:val="yellow"/>
+        </w:rPr>
+        <w:t xml:space="preserve">TODO </w:t>
+      </w:r>
+      <w:r>
+        <w:rPr>
+          <w:highlight w:val="yellow"/>
+        </w:rPr>
+        <w:t>for final paper</w:t>
+      </w:r>
+      <w:r>
+        <w:t xml:space="preserve"> </w:t>
+      </w:r>
+      <w:r>
+        <w:t xml:space="preserve">– Add an illustration of the component </w:t>
       </w:r>
       <w:proofErr w:type="gramStart"/>
       <w:r>
@@ -295,7 +616,11 @@
     <w:p/>
     <w:p>
       <w:r>
-        <w:t>In addition to the deep reinforcement learning components two other agents are included as a baseline comparison for selecting actions for playing hands. One agent implements the first-visit Monte Carlo algorithm, and the other agent implements the Q-learning algorithm.</w:t>
+        <w:t xml:space="preserve">In addition to the deep reinforcement learning components two other agents are included as a baseline comparison for selecting actions for playing hands. One agent implements </w:t>
+      </w:r>
+      <w:r>
+        <w:lastRenderedPageBreak/>
+        <w:t>the first-visit Monte Carlo algorithm, and the other agent implements the Q-learning algorithm.</w:t>
       </w:r>
     </w:p>
     <w:p/>
@@ -362,19 +687,8 @@
         </w:numPr>
       </w:pPr>
       <w:r>
-        <w:t xml:space="preserve">Maximum bet for a hand </w:t>
-      </w:r>
-      <w:r>
-        <w:t>is</w:t>
-      </w:r>
-      <w:r>
-        <w:t xml:space="preserve"> </w:t>
-      </w:r>
-      <w:proofErr w:type="gramStart"/>
-      <w:r>
-        <w:t>$50</w:t>
-      </w:r>
-      <w:proofErr w:type="gramEnd"/>
+        <w:t>No maximum bet for a hand</w:t>
+      </w:r>
     </w:p>
     <w:p>
       <w:pPr>
@@ -391,115 +705,180 @@
     <w:p/>
     <w:p>
       <w:r>
+        <w:t>For my tests after the initial training has completed, I repeat the same experiment twenty times and track the results of the individual experiments as well as the average results across all twenty experiments.</w:t>
+      </w:r>
+    </w:p>
+    <w:p/>
+    <w:p>
+      <w:pPr>
+        <w:pStyle w:val="Heading3"/>
+      </w:pPr>
+      <w:r>
+        <w:t>Metrics</w:t>
+      </w:r>
+    </w:p>
+    <w:p>
+      <w:r>
+        <w:t>The primary metric</w:t>
+      </w:r>
+      <w:r>
+        <w:t>s</w:t>
+      </w:r>
+      <w:r>
+        <w:t xml:space="preserve"> </w:t>
+      </w:r>
+      <w:r>
+        <w:t>I am tracking are the final average balance for each of the experiments, and if the balance is less than the minimum bet, I track the number of hands played for that experiment.</w:t>
+      </w:r>
+    </w:p>
+    <w:p/>
+    <w:p>
+      <w:r>
+        <w:t>In addition</w:t>
+      </w:r>
+      <w:r>
+        <w:t>,</w:t>
+      </w:r>
+      <w:r>
+        <w:t xml:space="preserve"> I track a few other metrics to better understand how quickly the agent learns, both in terms of number of hands played as well as </w:t>
+      </w:r>
+      <w:r>
+        <w:t>the wall clock time to train.</w:t>
+      </w:r>
+    </w:p>
+    <w:p>
+      <w:pPr>
+        <w:pStyle w:val="Heading2"/>
+      </w:pPr>
+      <w:r>
+        <w:t>Results</w:t>
+      </w:r>
+    </w:p>
+    <w:p>
+      <w:r>
+        <w:rPr>
+          <w:highlight w:val="yellow"/>
+        </w:rPr>
+        <w:t>TODO for final paper</w:t>
+      </w:r>
+      <w:r>
+        <w:t xml:space="preserve"> – includes charts and results averaged across all experiments with:</w:t>
+      </w:r>
+    </w:p>
+    <w:p/>
+    <w:p>
+      <w:pPr>
+        <w:pStyle w:val="ListParagraph"/>
+        <w:numPr>
+          <w:ilvl w:val="0"/>
+          <w:numId w:val="6"/>
+        </w:numPr>
+      </w:pPr>
+      <w:r>
+        <w:t xml:space="preserve">Expected return over </w:t>
+      </w:r>
+      <w:proofErr w:type="gramStart"/>
+      <w:r>
+        <w:t>time</w:t>
+      </w:r>
+      <w:proofErr w:type="gramEnd"/>
+    </w:p>
+    <w:p>
+      <w:pPr>
+        <w:pStyle w:val="ListParagraph"/>
+        <w:numPr>
+          <w:ilvl w:val="0"/>
+          <w:numId w:val="6"/>
+        </w:numPr>
+      </w:pPr>
+      <w:r>
+        <w:t xml:space="preserve">Win rate over </w:t>
+      </w:r>
+      <w:proofErr w:type="gramStart"/>
+      <w:r>
+        <w:t>time</w:t>
+      </w:r>
+      <w:proofErr w:type="gramEnd"/>
+    </w:p>
+    <w:p>
+      <w:pPr>
+        <w:pStyle w:val="ListParagraph"/>
+        <w:numPr>
+          <w:ilvl w:val="0"/>
+          <w:numId w:val="6"/>
+        </w:numPr>
+      </w:pPr>
+      <w:r>
+        <w:t xml:space="preserve">Bet size percentage over </w:t>
+      </w:r>
+      <w:proofErr w:type="gramStart"/>
+      <w:r>
+        <w:t>time</w:t>
+      </w:r>
+      <w:proofErr w:type="gramEnd"/>
+    </w:p>
+    <w:p/>
+    <w:p>
+      <w:r>
+        <w:t xml:space="preserve">Answer whether the hypothesis was correct or </w:t>
+      </w:r>
+      <w:proofErr w:type="gramStart"/>
+      <w:r>
+        <w:t>incorrect</w:t>
+      </w:r>
+      <w:proofErr w:type="gramEnd"/>
+    </w:p>
+    <w:p/>
+    <w:p>
+      <w:r>
+        <w:t>• Sound solution with metrics, correctly doing the ML method</w:t>
+      </w:r>
+    </w:p>
+    <w:p>
+      <w:r>
+        <w:t>•</w:t>
+      </w:r>
+      <w:r>
+        <w:t xml:space="preserve"> </w:t>
+      </w:r>
+      <w:r>
+        <w:t>Proper runs and statistics collections</w:t>
+      </w:r>
+    </w:p>
+    <w:p>
+      <w:r>
+        <w:t>• Proper association between problem and solution shown</w:t>
+      </w:r>
+    </w:p>
+    <w:p/>
+    <w:p>
+      <w:pPr>
+        <w:pStyle w:val="Heading2"/>
+      </w:pPr>
+      <w:r>
+        <w:t>Conclusions</w:t>
+      </w:r>
+    </w:p>
+    <w:p>
+      <w:r>
+        <w:rPr>
+          <w:highlight w:val="yellow"/>
+        </w:rPr>
+        <w:t>TODO for final paper</w:t>
+      </w:r>
+      <w:r>
+        <w:t xml:space="preserve"> – based on the results what would be the next steps for further relevant research.</w:t>
+      </w:r>
+    </w:p>
+    <w:p/>
+    <w:p>
+      <w:r>
+        <w:t>• Relevant conclusion with support from the method sections</w:t>
+      </w:r>
+    </w:p>
+    <w:p>
+      <w:r>
         <w:lastRenderedPageBreak/>
-        <w:t>For my tests after the initial training has completed, I repeat the same experiment twenty times and track the results of the individual experiments as well as the average results across all twenty experiments.</w:t>
-      </w:r>
-    </w:p>
-    <w:p/>
-    <w:p>
-      <w:pPr>
-        <w:pStyle w:val="Heading3"/>
-      </w:pPr>
-      <w:r>
-        <w:t>Metrics</w:t>
-      </w:r>
-    </w:p>
-    <w:p>
-      <w:r>
-        <w:t>The primary metric</w:t>
-      </w:r>
-      <w:r>
-        <w:t>s</w:t>
-      </w:r>
-      <w:r>
-        <w:t xml:space="preserve"> </w:t>
-      </w:r>
-      <w:r>
-        <w:t>I am tracking are the final average balance for each of the experiments, and if the balance is less than the minimum bet, I track the number of hands played for that experiment.</w:t>
-      </w:r>
-    </w:p>
-    <w:p/>
-    <w:p>
-      <w:r>
-        <w:t>In addition</w:t>
-      </w:r>
-      <w:r>
-        <w:t>,</w:t>
-      </w:r>
-      <w:r>
-        <w:t xml:space="preserve"> I track a few other metrics to better understand how quickly the agent learns, both in terms of number of hands played as well as </w:t>
-      </w:r>
-      <w:r>
-        <w:t>the wall clock time to train.</w:t>
-      </w:r>
-    </w:p>
-    <w:p>
-      <w:pPr>
-        <w:pStyle w:val="Heading2"/>
-      </w:pPr>
-      <w:r>
-        <w:t>Results</w:t>
-      </w:r>
-    </w:p>
-    <w:p>
-      <w:r>
-        <w:t>The following…</w:t>
-      </w:r>
-    </w:p>
-    <w:p/>
-    <w:p>
-      <w:r>
-        <w:t>Show a chart with expected return.</w:t>
-      </w:r>
-    </w:p>
-    <w:p>
-      <w:r>
-        <w:t>Show learning rate over number of episodes.</w:t>
-      </w:r>
-    </w:p>
-    <w:p/>
-    <w:p>
-      <w:r>
-        <w:t>• Sound solution with metrics, correctly doing the ML method</w:t>
-      </w:r>
-    </w:p>
-    <w:p>
-      <w:r>
-        <w:t>•</w:t>
-      </w:r>
-      <w:r>
-        <w:t xml:space="preserve"> </w:t>
-      </w:r>
-      <w:r>
-        <w:t>Proper runs and statistics collections</w:t>
-      </w:r>
-    </w:p>
-    <w:p>
-      <w:r>
-        <w:t>• Proper association between problem and solution shown</w:t>
-      </w:r>
-    </w:p>
-    <w:p/>
-    <w:p>
-      <w:pPr>
-        <w:pStyle w:val="Heading2"/>
-      </w:pPr>
-      <w:r>
-        <w:t>Conclusions</w:t>
-      </w:r>
-    </w:p>
-    <w:p>
-      <w:r>
-        <w:t>I would recommend further…</w:t>
-      </w:r>
-    </w:p>
-    <w:p>
-      <w:r>
-        <w:t>• Relevant conclusion with support from the method sections</w:t>
-      </w:r>
-    </w:p>
-    <w:p>
-      <w:r>
         <w:t>• Answers "why we have conducted</w:t>
       </w:r>
       <w:r>
@@ -733,7 +1112,6 @@
           <w:color w:val="222222"/>
           <w:shd w:val="clear" w:color="auto" w:fill="FFFFFF"/>
         </w:rPr>
-        <w:lastRenderedPageBreak/>
         <w:t xml:space="preserve">Wang, </w:t>
       </w:r>
       <w:proofErr w:type="spellStart"/>
@@ -826,7 +1204,88 @@
         <w:t>. MIT Press, 2018.</w:t>
       </w:r>
     </w:p>
-    <w:p/>
+    <w:p>
+      <w:pPr>
+        <w:pStyle w:val="ListParagraph"/>
+        <w:numPr>
+          <w:ilvl w:val="0"/>
+          <w:numId w:val="2"/>
+        </w:numPr>
+      </w:pPr>
+      <w:r>
+        <w:t xml:space="preserve">van Hasselt, </w:t>
+      </w:r>
+      <w:proofErr w:type="spellStart"/>
+      <w:r>
+        <w:t>Hado</w:t>
+      </w:r>
+      <w:proofErr w:type="spellEnd"/>
+      <w:r>
+        <w:t xml:space="preserve">, et al. "Deep Reinforcement Learning and the Deadly Triad." </w:t>
+      </w:r>
+      <w:proofErr w:type="spellStart"/>
+      <w:r>
+        <w:rPr>
+          <w:i/>
+          <w:iCs/>
+        </w:rPr>
+        <w:t>arXiv</w:t>
+      </w:r>
+      <w:proofErr w:type="spellEnd"/>
+      <w:r>
+        <w:rPr>
+          <w:i/>
+          <w:iCs/>
+        </w:rPr>
+        <w:t xml:space="preserve"> preprint arXiv:1812.02648</w:t>
+      </w:r>
+      <w:r>
+        <w:t xml:space="preserve"> (2018).</w:t>
+      </w:r>
+    </w:p>
+    <w:p>
+      <w:pPr>
+        <w:pStyle w:val="ListParagraph"/>
+        <w:numPr>
+          <w:ilvl w:val="0"/>
+          <w:numId w:val="2"/>
+        </w:numPr>
+      </w:pPr>
+      <w:proofErr w:type="spellStart"/>
+      <w:r>
+        <w:t>Vidámi</w:t>
+      </w:r>
+      <w:proofErr w:type="spellEnd"/>
+      <w:r>
+        <w:t xml:space="preserve">, M., </w:t>
+      </w:r>
+      <w:proofErr w:type="spellStart"/>
+      <w:r>
+        <w:t>Szilágyi</w:t>
+      </w:r>
+      <w:proofErr w:type="spellEnd"/>
+      <w:r>
+        <w:t xml:space="preserve">, L., and </w:t>
+      </w:r>
+      <w:proofErr w:type="spellStart"/>
+      <w:r>
+        <w:t>Iclanzan</w:t>
+      </w:r>
+      <w:proofErr w:type="spellEnd"/>
+      <w:r>
+        <w:t xml:space="preserve">, D. "Real Valued Card Counting Strategies for the Game of Blackjack." </w:t>
+      </w:r>
+      <w:r>
+        <w:rPr>
+          <w:i/>
+          <w:iCs/>
+        </w:rPr>
+        <w:t>Neural Information Processing</w:t>
+      </w:r>
+      <w:r>
+        <w:t>, edited by H. Yang et al., vol. 12533, Springer, Cham, 2020, pp. 1-10. doi:10.1007/978-3-030-63833-7_6.</w:t>
+      </w:r>
+    </w:p>
     <w:sectPr>
       <w:pgSz w:w="12240" w:h="15840"/>
       <w:pgMar w:top="1440" w:right="1440" w:bottom="1440" w:left="1440" w:header="720" w:footer="720" w:gutter="0"/>
@@ -1042,6 +1501,232 @@
     </w:lvl>
   </w:abstractNum>
   <w:abstractNum w:abstractNumId="2" w15:restartNumberingAfterBreak="0">
+    <w:nsid w:val="3C24614F"/>
+    <w:multiLevelType w:val="hybridMultilevel"/>
+    <w:tmpl w:val="036EE132"/>
+    <w:lvl w:ilvl="0" w:tplc="A872B076">
+      <w:start w:val="1"/>
+      <w:numFmt w:val="bullet"/>
+      <w:lvlText w:val=""/>
+      <w:lvlJc w:val="left"/>
+      <w:pPr>
+        <w:ind w:left="1080" w:hanging="360"/>
+      </w:pPr>
+      <w:rPr>
+        <w:rFonts w:ascii="Symbol" w:eastAsiaTheme="minorHAnsi" w:hAnsi="Symbol" w:cstheme="minorBidi" w:hint="default"/>
+      </w:rPr>
+    </w:lvl>
+    <w:lvl w:ilvl="1" w:tplc="04090003" w:tentative="1">
+      <w:start w:val="1"/>
+      <w:numFmt w:val="bullet"/>
+      <w:lvlText w:val="o"/>
+      <w:lvlJc w:val="left"/>
+      <w:pPr>
+        <w:ind w:left="1800" w:hanging="360"/>
+      </w:pPr>
+      <w:rPr>
+        <w:rFonts w:ascii="Courier New" w:hAnsi="Courier New" w:hint="default"/>
+      </w:rPr>
+    </w:lvl>
+    <w:lvl w:ilvl="2" w:tplc="04090005" w:tentative="1">
+      <w:start w:val="1"/>
+      <w:numFmt w:val="bullet"/>
+      <w:lvlText w:val=""/>
+      <w:lvlJc w:val="left"/>
+      <w:pPr>
+        <w:ind w:left="2520" w:hanging="360"/>
+      </w:pPr>
+      <w:rPr>
+        <w:rFonts w:ascii="Wingdings" w:hAnsi="Wingdings" w:hint="default"/>
+      </w:rPr>
+    </w:lvl>
+    <w:lvl w:ilvl="3" w:tplc="04090001" w:tentative="1">
+      <w:start w:val="1"/>
+      <w:numFmt w:val="bullet"/>
+      <w:lvlText w:val=""/>
+      <w:lvlJc w:val="left"/>
+      <w:pPr>
+        <w:ind w:left="3240" w:hanging="360"/>
+      </w:pPr>
+      <w:rPr>
+        <w:rFonts w:ascii="Symbol" w:hAnsi="Symbol" w:hint="default"/>
+      </w:rPr>
+    </w:lvl>
+    <w:lvl w:ilvl="4" w:tplc="04090003" w:tentative="1">
+      <w:start w:val="1"/>
+      <w:numFmt w:val="bullet"/>
+      <w:lvlText w:val="o"/>
+      <w:lvlJc w:val="left"/>
+      <w:pPr>
+        <w:ind w:left="3960" w:hanging="360"/>
+      </w:pPr>
+      <w:rPr>
+        <w:rFonts w:ascii="Courier New" w:hAnsi="Courier New" w:hint="default"/>
+      </w:rPr>
+    </w:lvl>
+    <w:lvl w:ilvl="5" w:tplc="04090005" w:tentative="1">
+      <w:start w:val="1"/>
+      <w:numFmt w:val="bullet"/>
+      <w:lvlText w:val=""/>
+      <w:lvlJc w:val="left"/>
+      <w:pPr>
+        <w:ind w:left="4680" w:hanging="360"/>
+      </w:pPr>
+      <w:rPr>
+        <w:rFonts w:ascii="Wingdings" w:hAnsi="Wingdings" w:hint="default"/>
+      </w:rPr>
+    </w:lvl>
+    <w:lvl w:ilvl="6" w:tplc="04090001" w:tentative="1">
+      <w:start w:val="1"/>
+      <w:numFmt w:val="bullet"/>
+      <w:lvlText w:val=""/>
+      <w:lvlJc w:val="left"/>
+      <w:pPr>
+        <w:ind w:left="5400" w:hanging="360"/>
+      </w:pPr>
+      <w:rPr>
+        <w:rFonts w:ascii="Symbol" w:hAnsi="Symbol" w:hint="default"/>
+      </w:rPr>
+    </w:lvl>
+    <w:lvl w:ilvl="7" w:tplc="04090003" w:tentative="1">
+      <w:start w:val="1"/>
+      <w:numFmt w:val="bullet"/>
+      <w:lvlText w:val="o"/>
+      <w:lvlJc w:val="left"/>
+      <w:pPr>
+        <w:ind w:left="6120" w:hanging="360"/>
+      </w:pPr>
+      <w:rPr>
+        <w:rFonts w:ascii="Courier New" w:hAnsi="Courier New" w:hint="default"/>
+      </w:rPr>
+    </w:lvl>
+    <w:lvl w:ilvl="8" w:tplc="04090005" w:tentative="1">
+      <w:start w:val="1"/>
+      <w:numFmt w:val="bullet"/>
+      <w:lvlText w:val=""/>
+      <w:lvlJc w:val="left"/>
+      <w:pPr>
+        <w:ind w:left="6840" w:hanging="360"/>
+      </w:pPr>
+      <w:rPr>
+        <w:rFonts w:ascii="Wingdings" w:hAnsi="Wingdings" w:hint="default"/>
+      </w:rPr>
+    </w:lvl>
+  </w:abstractNum>
+  <w:abstractNum w:abstractNumId="3" w15:restartNumberingAfterBreak="0">
+    <w:nsid w:val="432363EA"/>
+    <w:multiLevelType w:val="hybridMultilevel"/>
+    <w:tmpl w:val="9E686720"/>
+    <w:lvl w:ilvl="0" w:tplc="A872B076">
+      <w:start w:val="1"/>
+      <w:numFmt w:val="bullet"/>
+      <w:lvlText w:val=""/>
+      <w:lvlJc w:val="left"/>
+      <w:pPr>
+        <w:ind w:left="1080" w:hanging="360"/>
+      </w:pPr>
+      <w:rPr>
+        <w:rFonts w:ascii="Symbol" w:eastAsiaTheme="minorHAnsi" w:hAnsi="Symbol" w:cstheme="minorBidi" w:hint="default"/>
+      </w:rPr>
+    </w:lvl>
+    <w:lvl w:ilvl="1" w:tplc="04090003" w:tentative="1">
+      <w:start w:val="1"/>
+      <w:numFmt w:val="bullet"/>
+      <w:lvlText w:val="o"/>
+      <w:lvlJc w:val="left"/>
+      <w:pPr>
+        <w:ind w:left="1440" w:hanging="360"/>
+      </w:pPr>
+      <w:rPr>
+        <w:rFonts w:ascii="Courier New" w:hAnsi="Courier New" w:hint="default"/>
+      </w:rPr>
+    </w:lvl>
+    <w:lvl w:ilvl="2" w:tplc="04090005" w:tentative="1">
+      <w:start w:val="1"/>
+      <w:numFmt w:val="bullet"/>
+      <w:lvlText w:val=""/>
+      <w:lvlJc w:val="left"/>
+      <w:pPr>
+        <w:ind w:left="2160" w:hanging="360"/>
+      </w:pPr>
+      <w:rPr>
+        <w:rFonts w:ascii="Wingdings" w:hAnsi="Wingdings" w:hint="default"/>
+      </w:rPr>
+    </w:lvl>
+    <w:lvl w:ilvl="3" w:tplc="04090001" w:tentative="1">
+      <w:start w:val="1"/>
+      <w:numFmt w:val="bullet"/>
+      <w:lvlText w:val=""/>
+      <w:lvlJc w:val="left"/>
+      <w:pPr>
+        <w:ind w:left="2880" w:hanging="360"/>
+      </w:pPr>
+      <w:rPr>
+        <w:rFonts w:ascii="Symbol" w:hAnsi="Symbol" w:hint="default"/>
+      </w:rPr>
+    </w:lvl>
+    <w:lvl w:ilvl="4" w:tplc="04090003" w:tentative="1">
+      <w:start w:val="1"/>
+      <w:numFmt w:val="bullet"/>
+      <w:lvlText w:val="o"/>
+      <w:lvlJc w:val="left"/>
+      <w:pPr>
+        <w:ind w:left="3600" w:hanging="360"/>
+      </w:pPr>
+      <w:rPr>
+        <w:rFonts w:ascii="Courier New" w:hAnsi="Courier New" w:hint="default"/>
+      </w:rPr>
+    </w:lvl>
+    <w:lvl w:ilvl="5" w:tplc="04090005" w:tentative="1">
+      <w:start w:val="1"/>
+      <w:numFmt w:val="bullet"/>
+      <w:lvlText w:val=""/>
+      <w:lvlJc w:val="left"/>
+      <w:pPr>
+        <w:ind w:left="4320" w:hanging="360"/>
+      </w:pPr>
+      <w:rPr>
+        <w:rFonts w:ascii="Wingdings" w:hAnsi="Wingdings" w:hint="default"/>
+      </w:rPr>
+    </w:lvl>
+    <w:lvl w:ilvl="6" w:tplc="04090001" w:tentative="1">
+      <w:start w:val="1"/>
+      <w:numFmt w:val="bullet"/>
+      <w:lvlText w:val=""/>
+      <w:lvlJc w:val="left"/>
+      <w:pPr>
+        <w:ind w:left="5040" w:hanging="360"/>
+      </w:pPr>
+      <w:rPr>
+        <w:rFonts w:ascii="Symbol" w:hAnsi="Symbol" w:hint="default"/>
+      </w:rPr>
+    </w:lvl>
+    <w:lvl w:ilvl="7" w:tplc="04090003" w:tentative="1">
+      <w:start w:val="1"/>
+      <w:numFmt w:val="bullet"/>
+      <w:lvlText w:val="o"/>
+      <w:lvlJc w:val="left"/>
+      <w:pPr>
+        <w:ind w:left="5760" w:hanging="360"/>
+      </w:pPr>
+      <w:rPr>
+        <w:rFonts w:ascii="Courier New" w:hAnsi="Courier New" w:hint="default"/>
+      </w:rPr>
+    </w:lvl>
+    <w:lvl w:ilvl="8" w:tplc="04090005" w:tentative="1">
+      <w:start w:val="1"/>
+      <w:numFmt w:val="bullet"/>
+      <w:lvlText w:val=""/>
+      <w:lvlJc w:val="left"/>
+      <w:pPr>
+        <w:ind w:left="6480" w:hanging="360"/>
+      </w:pPr>
+      <w:rPr>
+        <w:rFonts w:ascii="Wingdings" w:hAnsi="Wingdings" w:hint="default"/>
+      </w:rPr>
+    </w:lvl>
+  </w:abstractNum>
+  <w:abstractNum w:abstractNumId="4" w15:restartNumberingAfterBreak="0">
     <w:nsid w:val="4ADD4B32"/>
     <w:multiLevelType w:val="hybridMultilevel"/>
     <w:tmpl w:val="A89CEBE0"/>
@@ -1130,14 +1815,112 @@
       </w:pPr>
     </w:lvl>
   </w:abstractNum>
+  <w:abstractNum w:abstractNumId="5" w15:restartNumberingAfterBreak="0">
+    <w:nsid w:val="7F2869AE"/>
+    <w:multiLevelType w:val="hybridMultilevel"/>
+    <w:tmpl w:val="A29491E6"/>
+    <w:lvl w:ilvl="0" w:tplc="0409000F">
+      <w:start w:val="1"/>
+      <w:numFmt w:val="decimal"/>
+      <w:lvlText w:val="%1."/>
+      <w:lvlJc w:val="left"/>
+      <w:pPr>
+        <w:ind w:left="720" w:hanging="360"/>
+      </w:pPr>
+      <w:rPr>
+        <w:rFonts w:hint="default"/>
+      </w:rPr>
+    </w:lvl>
+    <w:lvl w:ilvl="1" w:tplc="04090019" w:tentative="1">
+      <w:start w:val="1"/>
+      <w:numFmt w:val="lowerLetter"/>
+      <w:lvlText w:val="%2."/>
+      <w:lvlJc w:val="left"/>
+      <w:pPr>
+        <w:ind w:left="1440" w:hanging="360"/>
+      </w:pPr>
+    </w:lvl>
+    <w:lvl w:ilvl="2" w:tplc="0409001B" w:tentative="1">
+      <w:start w:val="1"/>
+      <w:numFmt w:val="lowerRoman"/>
+      <w:lvlText w:val="%3."/>
+      <w:lvlJc w:val="right"/>
+      <w:pPr>
+        <w:ind w:left="2160" w:hanging="180"/>
+      </w:pPr>
+    </w:lvl>
+    <w:lvl w:ilvl="3" w:tplc="0409000F" w:tentative="1">
+      <w:start w:val="1"/>
+      <w:numFmt w:val="decimal"/>
+      <w:lvlText w:val="%4."/>
+      <w:lvlJc w:val="left"/>
+      <w:pPr>
+        <w:ind w:left="2880" w:hanging="360"/>
+      </w:pPr>
+    </w:lvl>
+    <w:lvl w:ilvl="4" w:tplc="04090019" w:tentative="1">
+      <w:start w:val="1"/>
+      <w:numFmt w:val="lowerLetter"/>
+      <w:lvlText w:val="%5."/>
+      <w:lvlJc w:val="left"/>
+      <w:pPr>
+        <w:ind w:left="3600" w:hanging="360"/>
+      </w:pPr>
+    </w:lvl>
+    <w:lvl w:ilvl="5" w:tplc="0409001B" w:tentative="1">
+      <w:start w:val="1"/>
+      <w:numFmt w:val="lowerRoman"/>
+      <w:lvlText w:val="%6."/>
+      <w:lvlJc w:val="right"/>
+      <w:pPr>
+        <w:ind w:left="4320" w:hanging="180"/>
+      </w:pPr>
+    </w:lvl>
+    <w:lvl w:ilvl="6" w:tplc="0409000F" w:tentative="1">
+      <w:start w:val="1"/>
+      <w:numFmt w:val="decimal"/>
+      <w:lvlText w:val="%7."/>
+      <w:lvlJc w:val="left"/>
+      <w:pPr>
+        <w:ind w:left="5040" w:hanging="360"/>
+      </w:pPr>
+    </w:lvl>
+    <w:lvl w:ilvl="7" w:tplc="04090019" w:tentative="1">
+      <w:start w:val="1"/>
+      <w:numFmt w:val="lowerLetter"/>
+      <w:lvlText w:val="%8."/>
+      <w:lvlJc w:val="left"/>
+      <w:pPr>
+        <w:ind w:left="5760" w:hanging="360"/>
+      </w:pPr>
+    </w:lvl>
+    <w:lvl w:ilvl="8" w:tplc="0409001B" w:tentative="1">
+      <w:start w:val="1"/>
+      <w:numFmt w:val="lowerRoman"/>
+      <w:lvlText w:val="%9."/>
+      <w:lvlJc w:val="right"/>
+      <w:pPr>
+        <w:ind w:left="6480" w:hanging="180"/>
+      </w:pPr>
+    </w:lvl>
+  </w:abstractNum>
   <w:num w:numId="1" w16cid:durableId="234779073">
-    <w:abstractNumId w:val="2"/>
+    <w:abstractNumId w:val="4"/>
   </w:num>
   <w:num w:numId="2" w16cid:durableId="72359848">
     <w:abstractNumId w:val="0"/>
   </w:num>
   <w:num w:numId="3" w16cid:durableId="458183448">
     <w:abstractNumId w:val="1"/>
+  </w:num>
+  <w:num w:numId="4" w16cid:durableId="1432432197">
+    <w:abstractNumId w:val="2"/>
+  </w:num>
+  <w:num w:numId="5" w16cid:durableId="173889099">
+    <w:abstractNumId w:val="5"/>
+  </w:num>
+  <w:num w:numId="6" w16cid:durableId="233469414">
+    <w:abstractNumId w:val="3"/>
   </w:num>
 </w:numbering>
 </file>

</xml_diff>

<commit_message>
Turned in research project draft.
</commit_message>
<xml_diff>
--- a/Durbin-DeepRL-Research-Project.docx
+++ b/Durbin-DeepRL-Research-Project.docx
@@ -77,124 +77,119 @@
         <w:t>achieve the same goal.</w:t>
       </w:r>
     </w:p>
+    <w:p>
+      <w:pPr>
+        <w:pStyle w:val="Heading2"/>
+      </w:pPr>
+      <w:r>
+        <w:t>Related Work</w:t>
+      </w:r>
+    </w:p>
+    <w:p>
+      <w:r>
+        <w:t>There are relevant publications for both optimal play for the game of blackjack as well as for deep reinforcement learning</w:t>
+      </w:r>
+      <w:r>
+        <w:t xml:space="preserve"> that I relied on to help design my research project</w:t>
+      </w:r>
+      <w:r>
+        <w:t>.</w:t>
+      </w:r>
+    </w:p>
+    <w:p>
+      <w:pPr>
+        <w:pStyle w:val="Heading3"/>
+      </w:pPr>
+      <w:r>
+        <w:t>Blackjack</w:t>
+      </w:r>
+    </w:p>
+    <w:p>
+      <w:proofErr w:type="spellStart"/>
+      <w:r>
+        <w:t>Vidámi</w:t>
+      </w:r>
+      <w:proofErr w:type="spellEnd"/>
+      <w:r>
+        <w:t xml:space="preserve"> describes how card counting can be utilized to improve the odds such that there are situations based on the remaining cards in the deck that the player has odds better than the dealer (</w:t>
+      </w:r>
+      <w:proofErr w:type="spellStart"/>
+      <w:r>
+        <w:t>Vidámi</w:t>
+      </w:r>
+      <w:proofErr w:type="spellEnd"/>
+      <w:r>
+        <w:t xml:space="preserve">, 2020). In </w:t>
+      </w:r>
+      <w:proofErr w:type="gramStart"/>
+      <w:r>
+        <w:t>this situations</w:t>
+      </w:r>
+      <w:proofErr w:type="gramEnd"/>
+      <w:r>
+        <w:t xml:space="preserve"> the player can increase their bet size to increase their expected return</w:t>
+      </w:r>
+      <w:r>
+        <w:t xml:space="preserve"> meaning that it should be possible to learn how to play such that the expected return is positive.</w:t>
+      </w:r>
+    </w:p>
+    <w:p>
+      <w:pPr>
+        <w:pStyle w:val="Heading3"/>
+      </w:pPr>
+      <w:r>
+        <w:t>Reinforcement Learning</w:t>
+      </w:r>
+    </w:p>
+    <w:p>
+      <w:r>
+        <w:t xml:space="preserve">There is a large amount of prior work on using reinforcement learning to learn how to play games without any built-in knowledge of optimal play for the game. In the past ten years there has also been a large focus on using deep reinforcement algorithms. In </w:t>
+      </w:r>
+      <w:r>
+        <w:t>a ground-breaking paper for deep reinforcement learning,</w:t>
+      </w:r>
+      <w:r>
+        <w:t xml:space="preserve"> Minh introduce</w:t>
+      </w:r>
+      <w:r>
+        <w:t>d</w:t>
+      </w:r>
+      <w:r>
+        <w:t xml:space="preserve"> </w:t>
+      </w:r>
+      <w:r>
+        <w:t xml:space="preserve">the Deep Q-Network algorithm which used a neural network and experience replay to estimate future rewards for a given state and all possible actions (Minh, 2013). Their success on </w:t>
+      </w:r>
+      <w:proofErr w:type="gramStart"/>
+      <w:r>
+        <w:t>a large number of</w:t>
+      </w:r>
+      <w:proofErr w:type="gramEnd"/>
+      <w:r>
+        <w:t xml:space="preserve"> </w:t>
+      </w:r>
+      <w:r>
+        <w:lastRenderedPageBreak/>
+        <w:t>Atari games without any game specific information makes it likely that a similar approach would also work well for a game such as blackjack.</w:t>
+      </w:r>
+    </w:p>
     <w:p/>
     <w:p>
       <w:r>
-        <w:t xml:space="preserve">• Student clearly defines the research topic and project goals. Describes the rough research and/or development approach, </w:t>
-      </w:r>
-      <w:proofErr w:type="gramStart"/>
-      <w:r>
-        <w:t>hypotheses</w:t>
-      </w:r>
-      <w:proofErr w:type="gramEnd"/>
-    </w:p>
-    <w:p>
-      <w:r>
-        <w:t>• What ML problem solved? What method analysis applied?</w:t>
-      </w:r>
-    </w:p>
-    <w:p/>
-    <w:p>
-      <w:pPr>
-        <w:pStyle w:val="Heading2"/>
-      </w:pPr>
-      <w:r>
-        <w:t>Related Work</w:t>
-      </w:r>
-    </w:p>
-    <w:p>
-      <w:r>
-        <w:t>There are relevant publications for both optimal play for the game of blackjack as well as for deep reinforcement learning</w:t>
-      </w:r>
-      <w:r>
-        <w:t xml:space="preserve"> that I relied on to help design my research project</w:t>
-      </w:r>
-      <w:r>
-        <w:t>.</w:t>
-      </w:r>
-    </w:p>
-    <w:p>
-      <w:pPr>
-        <w:pStyle w:val="Heading3"/>
-      </w:pPr>
-      <w:r>
-        <w:t>Blackjack</w:t>
-      </w:r>
-    </w:p>
-    <w:p>
+        <w:t>One of the largest concerns with the approach to use deep reinforcement learning is the “Deadly Triad” describe</w:t>
+      </w:r>
+      <w:r>
+        <w:t>d</w:t>
+      </w:r>
+      <w:r>
+        <w:t xml:space="preserve"> by Sutton and </w:t>
+      </w:r>
       <w:proofErr w:type="spellStart"/>
       <w:r>
-        <w:t>Vidámi</w:t>
+        <w:t>Barto</w:t>
       </w:r>
       <w:proofErr w:type="spellEnd"/>
       <w:r>
-        <w:t xml:space="preserve"> describes how card counting can be utilized to improve the odds such that there are situations based on the remaining cards in the deck that the player has odds better than the dealer (</w:t>
-      </w:r>
-      <w:proofErr w:type="spellStart"/>
-      <w:r>
-        <w:t>Vidámi</w:t>
-      </w:r>
-      <w:proofErr w:type="spellEnd"/>
-      <w:r>
-        <w:t xml:space="preserve">, 2020). In </w:t>
-      </w:r>
-      <w:proofErr w:type="gramStart"/>
-      <w:r>
-        <w:t>this situations</w:t>
-      </w:r>
-      <w:proofErr w:type="gramEnd"/>
-      <w:r>
-        <w:t xml:space="preserve"> the player can increase their bet size to increase their expected return</w:t>
-      </w:r>
-      <w:r>
-        <w:t xml:space="preserve"> meaning that it should be possible to learn how to play such that the expected return is positive.</w:t>
-      </w:r>
-    </w:p>
-    <w:p/>
-    <w:p/>
-    <w:p/>
-    <w:p>
-      <w:pPr>
-        <w:pStyle w:val="Heading3"/>
-      </w:pPr>
-      <w:r>
-        <w:lastRenderedPageBreak/>
-        <w:t>Reinforcement Learning</w:t>
-      </w:r>
-    </w:p>
-    <w:p>
-      <w:r>
-        <w:t xml:space="preserve">There is a large amount of prior work on using reinforcement learning to learn how to play games without any built-in knowledge of optimal play for the game. In the past ten years there has also been a large focus on using deep reinforcement algorithms. In of the more famous papers Minh introduces </w:t>
-      </w:r>
-      <w:r>
-        <w:t xml:space="preserve">the Deep Q-Network algorithm which used a neural network and experience replay to estimate future rewards for a given state and all possible actions (Minh, 2013). Their success on </w:t>
-      </w:r>
-      <w:proofErr w:type="gramStart"/>
-      <w:r>
-        <w:t>a large number of</w:t>
-      </w:r>
-      <w:proofErr w:type="gramEnd"/>
-      <w:r>
-        <w:t xml:space="preserve"> Atari games without any game specific information makes it likely that a similar approach would also work well for a game such as blackjack.</w:t>
-      </w:r>
-    </w:p>
-    <w:p/>
-    <w:p>
-      <w:r>
-        <w:t>One of the largest concerns with the approach to use deep reinforcement learning is the “Deadly Triad” describe</w:t>
-      </w:r>
-      <w:r>
-        <w:t>d</w:t>
-      </w:r>
-      <w:r>
-        <w:t xml:space="preserve"> by Sutton and </w:t>
-      </w:r>
-      <w:proofErr w:type="spellStart"/>
-      <w:r>
-        <w:t>Barto</w:t>
-      </w:r>
-      <w:proofErr w:type="spellEnd"/>
-      <w:r>
         <w:t>. When combining function approximation, off-policy learning, and bootstrapping (such as temporal difference methods), learning can diverge</w:t>
       </w:r>
       <w:r>
@@ -226,17 +221,6 @@
       </w:r>
       <w:r>
         <w:t xml:space="preserve"> (Wang, 2016).</w:t>
-      </w:r>
-    </w:p>
-    <w:p/>
-    <w:p>
-      <w:r>
-        <w:t>• Correct approach or convincing novel approach to ML problem</w:t>
-      </w:r>
-    </w:p>
-    <w:p>
-      <w:r>
-        <w:t>• Theoretical research has merit and complete</w:t>
       </w:r>
     </w:p>
     <w:p/>
@@ -303,7 +287,6 @@
         <w:pStyle w:val="Heading3"/>
       </w:pPr>
       <w:r>
-        <w:lastRenderedPageBreak/>
         <w:t>Blackjack Rules</w:t>
       </w:r>
     </w:p>
@@ -395,6 +378,7 @@
         </w:numPr>
       </w:pPr>
       <w:r>
+        <w:lastRenderedPageBreak/>
         <w:t xml:space="preserve">Otherwise play continues. The player can choose to hit or stay. If the player </w:t>
       </w:r>
       <w:proofErr w:type="gramStart"/>
@@ -521,7 +505,6 @@
         <w:t xml:space="preserve"> The one exception is for a winning natural 21 on the first two cards the player receives 1.5 times their bet.</w:t>
       </w:r>
     </w:p>
-    <w:p/>
     <w:p>
       <w:pPr>
         <w:pStyle w:val="Heading2"/>
@@ -605,22 +588,16 @@
         <w:t xml:space="preserve"> </w:t>
       </w:r>
       <w:r>
-        <w:t xml:space="preserve">– Add an illustration of the component </w:t>
-      </w:r>
-      <w:proofErr w:type="gramStart"/>
-      <w:r>
-        <w:t>interaction</w:t>
-      </w:r>
-      <w:proofErr w:type="gramEnd"/>
+        <w:t>– Add an illustration of the component interaction</w:t>
+      </w:r>
+      <w:r>
+        <w:t>.</w:t>
+      </w:r>
     </w:p>
     <w:p/>
     <w:p>
       <w:r>
-        <w:t xml:space="preserve">In addition to the deep reinforcement learning components two other agents are included as a baseline comparison for selecting actions for playing hands. One agent implements </w:t>
-      </w:r>
-      <w:r>
-        <w:lastRenderedPageBreak/>
-        <w:t>the first-visit Monte Carlo algorithm, and the other agent implements the Q-learning algorithm.</w:t>
+        <w:t>In addition to the deep reinforcement learning components two other agents are included as a baseline comparison for selecting actions for playing hands. One agent implements the first-visit Monte Carlo algorithm, and the other agent implements the Q-learning algorithm.</w:t>
       </w:r>
     </w:p>
     <w:p/>
@@ -705,6 +682,7 @@
     <w:p/>
     <w:p>
       <w:r>
+        <w:lastRenderedPageBreak/>
         <w:t>For my tests after the initial training has completed, I repeat the same experiment twenty times and track the results of the individual experiments as well as the average results across all twenty experiments.</w:t>
       </w:r>
     </w:p>
@@ -820,37 +798,94 @@
     <w:p/>
     <w:p>
       <w:r>
-        <w:t xml:space="preserve">Answer whether the hypothesis was correct or </w:t>
-      </w:r>
-      <w:proofErr w:type="gramStart"/>
-      <w:r>
-        <w:t>incorrect</w:t>
-      </w:r>
-      <w:proofErr w:type="gramEnd"/>
+        <w:t xml:space="preserve">Here’s an example of the expected return over time (prior to </w:t>
+      </w:r>
+      <w:r>
+        <w:t>implementation of bet size).</w:t>
+      </w:r>
     </w:p>
     <w:p/>
     <w:p>
       <w:r>
-        <w:t>• Sound solution with metrics, correctly doing the ML method</w:t>
-      </w:r>
-    </w:p>
-    <w:p>
-      <w:r>
-        <w:t>•</w:t>
-      </w:r>
-      <w:r>
-        <w:t xml:space="preserve"> </w:t>
-      </w:r>
-      <w:r>
-        <w:t>Proper runs and statistics collections</w:t>
-      </w:r>
-    </w:p>
-    <w:p>
-      <w:r>
-        <w:t>• Proper association between problem and solution shown</w:t>
-      </w:r>
-    </w:p>
-    <w:p/>
+        <w:lastRenderedPageBreak/>
+        <w:drawing>
+          <wp:inline distT="0" distB="0" distL="0" distR="0" wp14:anchorId="1C3E3206" wp14:editId="1911D9C3">
+            <wp:extent cx="5524500" cy="4229100"/>
+            <wp:effectExtent l="0" t="0" r="0" b="0"/>
+            <wp:docPr id="1849877084" name="Picture 1"/>
+            <wp:cNvGraphicFramePr>
+              <a:graphicFrameLocks xmlns:a="http://schemas.openxmlformats.org/drawingml/2006/main" noChangeAspect="1"/>
+            </wp:cNvGraphicFramePr>
+            <a:graphic xmlns:a="http://schemas.openxmlformats.org/drawingml/2006/main">
+              <a:graphicData uri="http://schemas.openxmlformats.org/drawingml/2006/picture">
+                <pic:pic xmlns:pic="http://schemas.openxmlformats.org/drawingml/2006/picture">
+                  <pic:nvPicPr>
+                    <pic:cNvPr id="1849877084" name=""/>
+                    <pic:cNvPicPr/>
+                  </pic:nvPicPr>
+                  <pic:blipFill>
+                    <a:blip r:embed="rId5"/>
+                    <a:stretch>
+                      <a:fillRect/>
+                    </a:stretch>
+                  </pic:blipFill>
+                  <pic:spPr>
+                    <a:xfrm>
+                      <a:off x="0" y="0"/>
+                      <a:ext cx="5524500" cy="4229100"/>
+                    </a:xfrm>
+                    <a:prstGeom prst="rect">
+                      <a:avLst/>
+                    </a:prstGeom>
+                  </pic:spPr>
+                </pic:pic>
+              </a:graphicData>
+            </a:graphic>
+          </wp:inline>
+        </w:drawing>
+      </w:r>
+    </w:p>
+    <w:p>
+      <w:pPr>
+        <w:pStyle w:val="Caption"/>
+        <w:jc w:val="center"/>
+        <w:rPr>
+          <w:sz w:val="20"/>
+          <w:szCs w:val="20"/>
+        </w:rPr>
+      </w:pPr>
+      <w:r>
+        <w:rPr>
+          <w:sz w:val="20"/>
+          <w:szCs w:val="20"/>
+        </w:rPr>
+        <w:t>Figure 1 – DQN agent cumulative rewards over time</w:t>
+      </w:r>
+    </w:p>
+    <w:p>
+      <w:pPr>
+        <w:rPr>
+          <w:highlight w:val="yellow"/>
+        </w:rPr>
+      </w:pPr>
+    </w:p>
+    <w:p>
+      <w:r>
+        <w:rPr>
+          <w:highlight w:val="yellow"/>
+        </w:rPr>
+        <w:t>TODO for final paper</w:t>
+      </w:r>
+      <w:r>
+        <w:t xml:space="preserve"> - </w:t>
+      </w:r>
+      <w:r>
+        <w:t>Answer whether the hypothesis was correct or incorrect</w:t>
+      </w:r>
+      <w:r>
+        <w:t>.</w:t>
+      </w:r>
+    </w:p>
     <w:p>
       <w:pPr>
         <w:pStyle w:val="Heading2"/>
@@ -870,25 +905,6 @@
         <w:t xml:space="preserve"> – based on the results what would be the next steps for further relevant research.</w:t>
       </w:r>
     </w:p>
-    <w:p/>
-    <w:p>
-      <w:r>
-        <w:t>• Relevant conclusion with support from the method sections</w:t>
-      </w:r>
-    </w:p>
-    <w:p>
-      <w:r>
-        <w:lastRenderedPageBreak/>
-        <w:t>• Answers "why we have conducted</w:t>
-      </w:r>
-      <w:r>
-        <w:t xml:space="preserve"> </w:t>
-      </w:r>
-      <w:r>
-        <w:t>this work "</w:t>
-      </w:r>
-    </w:p>
-    <w:p/>
     <w:p>
       <w:pPr>
         <w:pStyle w:val="Heading2"/>
@@ -1112,6 +1128,7 @@
           <w:color w:val="222222"/>
           <w:shd w:val="clear" w:color="auto" w:fill="FFFFFF"/>
         </w:rPr>
+        <w:lastRenderedPageBreak/>
         <w:t xml:space="preserve">Wang, </w:t>
       </w:r>
       <w:proofErr w:type="spellStart"/>
@@ -2832,6 +2849,25 @@
       <w:spacing w:val="5"/>
     </w:rPr>
   </w:style>
+  <w:style w:type="paragraph" w:styleId="Caption">
+    <w:name w:val="caption"/>
+    <w:basedOn w:val="Normal"/>
+    <w:next w:val="Normal"/>
+    <w:uiPriority w:val="35"/>
+    <w:unhideWhenUsed/>
+    <w:qFormat/>
+    <w:rsid w:val="00A35803"/>
+    <w:pPr>
+      <w:spacing w:after="200"/>
+    </w:pPr>
+    <w:rPr>
+      <w:i/>
+      <w:iCs/>
+      <w:color w:val="0E2841" w:themeColor="text2"/>
+      <w:sz w:val="18"/>
+      <w:szCs w:val="18"/>
+    </w:rPr>
+  </w:style>
 </w:styles>
 </file>
 

</xml_diff>